<commit_message>
move image to each place
</commit_message>
<xml_diff>
--- a/LeanSoftwareDevelopment_KanbanMethod/[ZH][05]Variability.docx
+++ b/LeanSoftwareDevelopment_KanbanMethod/[ZH][05]Variability.docx
@@ -87,18 +87,78 @@
       <w:pPr>
         <w:ind w:firstLine="480"/>
         <w:rPr>
+          <w:rFonts w:ascii="Consolas" w:eastAsia="微軟正黑體" w:hAnsi="Consolas"/>
+          <w:sz w:val="56"/>
+          <w:szCs w:val="56"/>
+        </w:rPr>
+      </w:pPr>
+      <w:r>
+        <w:rPr>
+          <w:rFonts w:ascii="Consolas" w:eastAsia="微軟正黑體" w:hAnsi="Consolas"/>
+          <w:sz w:val="56"/>
+          <w:szCs w:val="56"/>
+        </w:rPr>
+        <w:t>對於工作流程而言：持續改善代表的是流程更趨近於完善</w:t>
+      </w:r>
+      <w:r>
+        <w:rPr>
+          <w:rFonts w:ascii="Consolas" w:eastAsia="微軟正黑體" w:hAnsi="Consolas"/>
+          <w:sz w:val="56"/>
+          <w:szCs w:val="56"/>
+        </w:rPr>
+        <w:br/>
+      </w:r>
+    </w:p>
+    <w:p>
+      <w:pPr>
+        <w:rPr>
+          <w:rFonts w:ascii="Consolas" w:eastAsia="微軟正黑體" w:hAnsi="Consolas"/>
+          <w:sz w:val="56"/>
+          <w:szCs w:val="56"/>
+        </w:rPr>
+      </w:pPr>
+      <w:r>
+        <w:rPr>
+          <w:rFonts w:ascii="Consolas" w:eastAsia="微軟正黑體" w:hAnsi="Consolas"/>
+          <w:b/>
+          <w:sz w:val="56"/>
+          <w:szCs w:val="56"/>
+        </w:rPr>
+        <w:t>外部變異性</w:t>
+      </w:r>
+      <w:r>
+        <w:rPr>
+          <w:rFonts w:ascii="Consolas" w:eastAsia="微軟正黑體" w:hAnsi="Consolas"/>
+          <w:sz w:val="56"/>
+          <w:szCs w:val="56"/>
+        </w:rPr>
+        <w:t>：客戶的需求或是市場的變化</w:t>
+      </w:r>
+    </w:p>
+    <w:p>
+      <w:pPr>
+        <w:ind w:firstLine="480"/>
+        <w:rPr>
+          <w:rFonts w:ascii="Consolas" w:eastAsia="微軟正黑體" w:hAnsi="Consolas"/>
+          <w:sz w:val="56"/>
+          <w:szCs w:val="56"/>
+        </w:rPr>
+      </w:pPr>
+      <w:r>
+        <w:rPr>
           <w:rFonts w:ascii="Consolas" w:eastAsia="微軟正黑體" w:hAnsi="Consolas" w:hint="eastAsia"/>
           <w:sz w:val="56"/>
           <w:szCs w:val="56"/>
         </w:rPr>
-      </w:pPr>
+        <w:t>改善：</w:t>
+      </w:r>
       <w:r>
         <w:rPr>
           <w:rFonts w:ascii="Consolas" w:eastAsia="微軟正黑體" w:hAnsi="Consolas"/>
           <w:sz w:val="56"/>
           <w:szCs w:val="56"/>
         </w:rPr>
-        <w:t>對於工作流程而言：持續改善代表的是流程更趨近於完善</w:t>
+        <w:t>As a &lt;role</w:t>
       </w:r>
       <w:r>
         <w:rPr>
@@ -106,133 +166,300 @@
           <w:sz w:val="56"/>
           <w:szCs w:val="56"/>
         </w:rPr>
-        <w:br/>
+        <w:t>/</w:t>
+      </w:r>
+      <w:r>
+        <w:rPr>
+          <w:rFonts w:ascii="Consolas" w:eastAsia="微軟正黑體" w:hAnsi="Consolas"/>
+          <w:sz w:val="56"/>
+          <w:szCs w:val="56"/>
+        </w:rPr>
+        <w:t>角色</w:t>
+      </w:r>
+      <w:r>
+        <w:rPr>
+          <w:rFonts w:ascii="Consolas" w:eastAsia="微軟正黑體" w:hAnsi="Consolas"/>
+          <w:sz w:val="56"/>
+          <w:szCs w:val="56"/>
+        </w:rPr>
+        <w:t>&gt;, I want &lt;goal/desire</w:t>
+      </w:r>
+      <w:r>
+        <w:rPr>
+          <w:rFonts w:ascii="Consolas" w:eastAsia="微軟正黑體" w:hAnsi="Consolas" w:hint="eastAsia"/>
+          <w:sz w:val="56"/>
+          <w:szCs w:val="56"/>
+        </w:rPr>
+        <w:t>/</w:t>
+      </w:r>
+      <w:r>
+        <w:rPr>
+          <w:rFonts w:ascii="Consolas" w:eastAsia="微軟正黑體" w:hAnsi="Consolas"/>
+          <w:sz w:val="56"/>
+          <w:szCs w:val="56"/>
+        </w:rPr>
+        <w:t>活動</w:t>
+      </w:r>
+      <w:r>
+        <w:rPr>
+          <w:rFonts w:ascii="Consolas" w:eastAsia="微軟正黑體" w:hAnsi="Consolas"/>
+          <w:sz w:val="56"/>
+          <w:szCs w:val="56"/>
+        </w:rPr>
+        <w:t>&gt; so that &lt;benefit</w:t>
+      </w:r>
+      <w:r>
+        <w:rPr>
+          <w:rFonts w:ascii="Consolas" w:eastAsia="微軟正黑體" w:hAnsi="Consolas" w:hint="eastAsia"/>
+          <w:sz w:val="56"/>
+          <w:szCs w:val="56"/>
+        </w:rPr>
+        <w:t>/</w:t>
+      </w:r>
+      <w:r>
+        <w:rPr>
+          <w:rFonts w:ascii="Consolas" w:eastAsia="微軟正黑體" w:hAnsi="Consolas"/>
+          <w:sz w:val="56"/>
+          <w:szCs w:val="56"/>
+        </w:rPr>
+        <w:t>商業價值</w:t>
+      </w:r>
+      <w:r>
+        <w:rPr>
+          <w:rFonts w:ascii="Consolas" w:eastAsia="微軟正黑體" w:hAnsi="Consolas"/>
+          <w:sz w:val="56"/>
+          <w:szCs w:val="56"/>
+        </w:rPr>
+        <w:t>&gt;</w:t>
+      </w:r>
+    </w:p>
+    <w:p>
+      <w:pPr>
+        <w:ind w:left="480"/>
+        <w:rPr>
+          <w:rFonts w:ascii="Consolas" w:eastAsia="微軟正黑體" w:hAnsi="Consolas"/>
+          <w:sz w:val="56"/>
+          <w:szCs w:val="56"/>
+        </w:rPr>
+      </w:pPr>
+      <w:r>
+        <w:rPr>
+          <w:rFonts w:ascii="Consolas" w:eastAsia="微軟正黑體" w:hAnsi="Consolas"/>
+          <w:sz w:val="56"/>
+          <w:szCs w:val="56"/>
+        </w:rPr>
+        <w:t>對於使用者故事而言：持續改善</w:t>
+      </w:r>
+      <w:r>
+        <w:rPr>
+          <w:rFonts w:ascii="Consolas" w:eastAsia="微軟正黑體" w:hAnsi="Consolas"/>
+          <w:sz w:val="56"/>
+          <w:szCs w:val="56"/>
+        </w:rPr>
+        <w:t>代表的是</w:t>
+      </w:r>
+      <w:r>
+        <w:rPr>
+          <w:rFonts w:ascii="Consolas" w:eastAsia="微軟正黑體" w:hAnsi="Consolas"/>
+          <w:sz w:val="56"/>
+          <w:szCs w:val="56"/>
+        </w:rPr>
+        <w:t>更接近客戶的需求</w:t>
+      </w:r>
+    </w:p>
+    <w:p>
+      <w:pPr>
+        <w:ind w:left="480"/>
+        <w:rPr>
+          <w:rFonts w:ascii="Consolas" w:eastAsia="微軟正黑體" w:hAnsi="Consolas"/>
+          <w:sz w:val="56"/>
+          <w:szCs w:val="56"/>
+        </w:rPr>
+      </w:pPr>
+    </w:p>
+    <w:p>
+      <w:pPr>
+        <w:rPr>
+          <w:rFonts w:ascii="Consolas" w:eastAsia="微軟正黑體" w:hAnsi="Consolas"/>
+        </w:rPr>
+      </w:pPr>
+      <w:r>
+        <w:rPr>
+          <w:rFonts w:ascii="Consolas" w:eastAsia="微軟正黑體" w:hAnsi="Consolas"/>
+          <w:noProof/>
+        </w:rPr>
+        <w:lastRenderedPageBreak/>
+        <w:drawing>
+          <wp:inline distT="0" distB="0" distL="0" distR="0" wp14:anchorId="2E3F66A1" wp14:editId="515104CE">
+            <wp:extent cx="5267629" cy="1327868"/>
+            <wp:effectExtent l="0" t="0" r="28575" b="0"/>
+            <wp:docPr id="2" name="資料庫圖表 2"/>
+            <wp:cNvGraphicFramePr/>
+            <a:graphic xmlns:a="http://schemas.openxmlformats.org/drawingml/2006/main">
+              <a:graphicData uri="http://schemas.openxmlformats.org/drawingml/2006/diagram">
+                <dgm:relIds xmlns:dgm="http://schemas.openxmlformats.org/drawingml/2006/diagram" xmlns:r="http://schemas.openxmlformats.org/officeDocument/2006/relationships" r:dm="rId7" r:lo="rId8" r:qs="rId9" r:cs="rId10"/>
+              </a:graphicData>
+            </a:graphic>
+          </wp:inline>
+        </w:drawing>
+      </w:r>
+    </w:p>
+    <w:p>
+      <w:pPr>
+        <w:pStyle w:val="a7"/>
+        <w:numPr>
+          <w:ilvl w:val="0"/>
+          <w:numId w:val="2"/>
+        </w:numPr>
+        <w:ind w:leftChars="0"/>
+        <w:rPr>
+          <w:rFonts w:ascii="Consolas" w:eastAsia="微軟正黑體" w:hAnsi="Consolas"/>
+          <w:sz w:val="52"/>
+          <w:szCs w:val="52"/>
+        </w:rPr>
+      </w:pPr>
+      <w:r>
+        <w:rPr>
+          <w:rFonts w:ascii="Consolas" w:eastAsia="微軟正黑體" w:hAnsi="Consolas" w:hint="eastAsia"/>
+          <w:sz w:val="52"/>
+          <w:szCs w:val="52"/>
+        </w:rPr>
+        <w:t>角色</w:t>
+      </w:r>
+      <w:r>
+        <w:rPr>
+          <w:rFonts w:ascii="Consolas" w:eastAsia="微軟正黑體" w:hAnsi="Consolas" w:hint="eastAsia"/>
+          <w:sz w:val="52"/>
+          <w:szCs w:val="52"/>
+        </w:rPr>
+        <w:t xml:space="preserve">: </w:t>
+      </w:r>
+      <w:r>
+        <w:rPr>
+          <w:rFonts w:ascii="Consolas" w:eastAsia="微軟正黑體" w:hAnsi="Consolas" w:hint="eastAsia"/>
+          <w:sz w:val="52"/>
+          <w:szCs w:val="52"/>
+        </w:rPr>
+        <w:t>第一層列出使用者的腳色</w:t>
+      </w:r>
+    </w:p>
+    <w:p>
+      <w:pPr>
+        <w:pStyle w:val="a7"/>
+        <w:numPr>
+          <w:ilvl w:val="0"/>
+          <w:numId w:val="2"/>
+        </w:numPr>
+        <w:ind w:leftChars="0"/>
+        <w:rPr>
+          <w:rFonts w:ascii="Consolas" w:eastAsia="微軟正黑體" w:hAnsi="Consolas"/>
+          <w:sz w:val="52"/>
+          <w:szCs w:val="52"/>
+        </w:rPr>
+      </w:pPr>
+      <w:r>
+        <w:rPr>
+          <w:rFonts w:ascii="Consolas" w:eastAsia="微軟正黑體" w:hAnsi="Consolas" w:hint="eastAsia"/>
+          <w:sz w:val="52"/>
+          <w:szCs w:val="52"/>
+        </w:rPr>
+        <w:t>目標</w:t>
+      </w:r>
+      <w:r>
+        <w:rPr>
+          <w:rFonts w:ascii="Consolas" w:eastAsia="微軟正黑體" w:hAnsi="Consolas" w:hint="eastAsia"/>
+          <w:sz w:val="52"/>
+          <w:szCs w:val="52"/>
+        </w:rPr>
+        <w:t xml:space="preserve">: </w:t>
+      </w:r>
+      <w:r>
+        <w:rPr>
+          <w:rFonts w:ascii="Consolas" w:eastAsia="微軟正黑體" w:hAnsi="Consolas" w:hint="eastAsia"/>
+          <w:sz w:val="52"/>
+          <w:szCs w:val="52"/>
+        </w:rPr>
+        <w:t>第二層列該角色的目標</w:t>
       </w:r>
       <w:bookmarkStart w:id="0" w:name="_GoBack"/>
       <w:bookmarkEnd w:id="0"/>
     </w:p>
     <w:p>
       <w:pPr>
+        <w:pStyle w:val="a7"/>
+        <w:numPr>
+          <w:ilvl w:val="0"/>
+          <w:numId w:val="2"/>
+        </w:numPr>
+        <w:ind w:leftChars="0"/>
         <w:rPr>
           <w:rFonts w:ascii="Consolas" w:eastAsia="微軟正黑體" w:hAnsi="Consolas"/>
-          <w:sz w:val="56"/>
-          <w:szCs w:val="56"/>
+          <w:sz w:val="52"/>
+          <w:szCs w:val="52"/>
         </w:rPr>
       </w:pPr>
       <w:r>
         <w:rPr>
-          <w:rFonts w:ascii="Consolas" w:eastAsia="微軟正黑體" w:hAnsi="Consolas"/>
-          <w:b/>
-          <w:sz w:val="56"/>
-          <w:szCs w:val="56"/>
-        </w:rPr>
-        <w:t>外部變異性</w:t>
+          <w:rFonts w:ascii="Consolas" w:eastAsia="微軟正黑體" w:hAnsi="Consolas" w:hint="eastAsia"/>
+          <w:sz w:val="52"/>
+          <w:szCs w:val="52"/>
+        </w:rPr>
+        <w:t>活動</w:t>
       </w:r>
       <w:r>
         <w:rPr>
-          <w:rFonts w:ascii="Consolas" w:eastAsia="微軟正黑體" w:hAnsi="Consolas"/>
-          <w:sz w:val="56"/>
-          <w:szCs w:val="56"/>
-        </w:rPr>
-        <w:t>：客戶的需求或是市場的變化</w:t>
+          <w:rFonts w:ascii="Consolas" w:eastAsia="微軟正黑體" w:hAnsi="Consolas" w:hint="eastAsia"/>
+          <w:sz w:val="52"/>
+          <w:szCs w:val="52"/>
+        </w:rPr>
+        <w:t xml:space="preserve">: </w:t>
+      </w:r>
+      <w:r>
+        <w:rPr>
+          <w:rFonts w:ascii="Consolas" w:eastAsia="微軟正黑體" w:hAnsi="Consolas" w:hint="eastAsia"/>
+          <w:sz w:val="52"/>
+          <w:szCs w:val="52"/>
+        </w:rPr>
+        <w:t>第三層列出達成目標所需要的活動</w:t>
       </w:r>
     </w:p>
     <w:p>
       <w:pPr>
-        <w:ind w:firstLine="480"/>
+        <w:pStyle w:val="a7"/>
+        <w:numPr>
+          <w:ilvl w:val="0"/>
+          <w:numId w:val="2"/>
+        </w:numPr>
+        <w:ind w:leftChars="0"/>
         <w:rPr>
           <w:rFonts w:ascii="Consolas" w:eastAsia="微軟正黑體" w:hAnsi="Consolas"/>
-          <w:sz w:val="56"/>
-          <w:szCs w:val="56"/>
+          <w:sz w:val="52"/>
+          <w:szCs w:val="52"/>
         </w:rPr>
       </w:pPr>
       <w:r>
         <w:rPr>
           <w:rFonts w:ascii="Consolas" w:eastAsia="微軟正黑體" w:hAnsi="Consolas" w:hint="eastAsia"/>
-          <w:sz w:val="56"/>
-          <w:szCs w:val="56"/>
-        </w:rPr>
-        <w:t>改善：</w:t>
+          <w:sz w:val="52"/>
+          <w:szCs w:val="52"/>
+        </w:rPr>
+        <w:t>任務</w:t>
       </w:r>
       <w:r>
         <w:rPr>
-          <w:rFonts w:ascii="Consolas" w:eastAsia="微軟正黑體" w:hAnsi="Consolas"/>
-          <w:sz w:val="56"/>
-          <w:szCs w:val="56"/>
-        </w:rPr>
-        <w:t>As a &lt;role</w:t>
+          <w:rFonts w:ascii="Consolas" w:eastAsia="微軟正黑體" w:hAnsi="Consolas" w:hint="eastAsia"/>
+          <w:sz w:val="52"/>
+          <w:szCs w:val="52"/>
+        </w:rPr>
+        <w:t xml:space="preserve">: </w:t>
       </w:r>
       <w:r>
         <w:rPr>
-          <w:rFonts w:ascii="Consolas" w:eastAsia="微軟正黑體" w:hAnsi="Consolas"/>
-          <w:sz w:val="56"/>
-          <w:szCs w:val="56"/>
-        </w:rPr>
-        <w:t>/</w:t>
-      </w:r>
-      <w:r>
-        <w:rPr>
-          <w:rFonts w:ascii="Consolas" w:eastAsia="微軟正黑體" w:hAnsi="Consolas"/>
-          <w:sz w:val="56"/>
-          <w:szCs w:val="56"/>
-        </w:rPr>
-        <w:t>角色</w:t>
-      </w:r>
-      <w:r>
-        <w:rPr>
-          <w:rFonts w:ascii="Consolas" w:eastAsia="微軟正黑體" w:hAnsi="Consolas"/>
-          <w:sz w:val="56"/>
-          <w:szCs w:val="56"/>
-        </w:rPr>
-        <w:t>&gt;, I want &lt;goal/desire</w:t>
-      </w:r>
-      <w:r>
-        <w:rPr>
           <w:rFonts w:ascii="Consolas" w:eastAsia="微軟正黑體" w:hAnsi="Consolas" w:hint="eastAsia"/>
-          <w:sz w:val="56"/>
-          <w:szCs w:val="56"/>
-        </w:rPr>
-        <w:t>/</w:t>
-      </w:r>
-      <w:r>
-        <w:rPr>
-          <w:rFonts w:ascii="Consolas" w:eastAsia="微軟正黑體" w:hAnsi="Consolas"/>
-          <w:sz w:val="56"/>
-          <w:szCs w:val="56"/>
-        </w:rPr>
-        <w:t>活動</w:t>
-      </w:r>
-      <w:r>
-        <w:rPr>
-          <w:rFonts w:ascii="Consolas" w:eastAsia="微軟正黑體" w:hAnsi="Consolas"/>
-          <w:sz w:val="56"/>
-          <w:szCs w:val="56"/>
-        </w:rPr>
-        <w:t>&gt; so that &lt;benefit</w:t>
-      </w:r>
-      <w:r>
-        <w:rPr>
-          <w:rFonts w:ascii="Consolas" w:eastAsia="微軟正黑體" w:hAnsi="Consolas" w:hint="eastAsia"/>
-          <w:sz w:val="56"/>
-          <w:szCs w:val="56"/>
-        </w:rPr>
-        <w:t>/</w:t>
-      </w:r>
-      <w:r>
-        <w:rPr>
-          <w:rFonts w:ascii="Consolas" w:eastAsia="微軟正黑體" w:hAnsi="Consolas"/>
-          <w:sz w:val="56"/>
-          <w:szCs w:val="56"/>
-        </w:rPr>
-        <w:t>商業價值</w:t>
-      </w:r>
-      <w:r>
-        <w:rPr>
-          <w:rFonts w:ascii="Consolas" w:eastAsia="微軟正黑體" w:hAnsi="Consolas"/>
-          <w:sz w:val="56"/>
-          <w:szCs w:val="56"/>
-        </w:rPr>
-        <w:t>&gt;</w:t>
+          <w:sz w:val="52"/>
+          <w:szCs w:val="52"/>
+        </w:rPr>
+        <w:t>第四層列出實現活動所需要的任務</w:t>
       </w:r>
     </w:p>
     <w:p>
@@ -244,30 +471,6 @@
           <w:szCs w:val="56"/>
         </w:rPr>
       </w:pPr>
-      <w:r>
-        <w:rPr>
-          <w:rFonts w:ascii="Consolas" w:eastAsia="微軟正黑體" w:hAnsi="Consolas"/>
-          <w:sz w:val="56"/>
-          <w:szCs w:val="56"/>
-        </w:rPr>
-        <w:t>對於使用者故事而言：持續改善</w:t>
-      </w:r>
-      <w:r>
-        <w:rPr>
-          <w:rFonts w:ascii="Consolas" w:eastAsia="微軟正黑體" w:hAnsi="Consolas"/>
-          <w:sz w:val="56"/>
-          <w:szCs w:val="56"/>
-        </w:rPr>
-        <w:t>代表的是</w:t>
-      </w:r>
-      <w:r>
-        <w:rPr>
-          <w:rFonts w:ascii="Consolas" w:eastAsia="微軟正黑體" w:hAnsi="Consolas"/>
-          <w:sz w:val="56"/>
-          <w:szCs w:val="56"/>
-        </w:rPr>
-        <w:t>更接近客戶的需求</w:t>
-      </w:r>
     </w:p>
     <w:sectPr>
       <w:pgSz w:w="16838" w:h="11906" w:orient="landscape"/>
@@ -320,6 +523,119 @@
 <file path=word/numbering.xml><?xml version="1.0" encoding="utf-8"?>
 <w:numbering xmlns:wpc="http://schemas.microsoft.com/office/word/2010/wordprocessingCanvas" xmlns:mc="http://schemas.openxmlformats.org/markup-compatibility/2006" xmlns:o="urn:schemas-microsoft-com:office:office" xmlns:r="http://schemas.openxmlformats.org/officeDocument/2006/relationships" xmlns:m="http://schemas.openxmlformats.org/officeDocument/2006/math" xmlns:v="urn:schemas-microsoft-com:vml" xmlns:wp14="http://schemas.microsoft.com/office/word/2010/wordprocessingDrawing" xmlns:wp="http://schemas.openxmlformats.org/drawingml/2006/wordprocessingDrawing" xmlns:w10="urn:schemas-microsoft-com:office:word" xmlns:w="http://schemas.openxmlformats.org/wordprocessingml/2006/main" xmlns:w14="http://schemas.microsoft.com/office/word/2010/wordml" xmlns:w15="http://schemas.microsoft.com/office/word/2012/wordml" xmlns:wpg="http://schemas.microsoft.com/office/word/2010/wordprocessingGroup" xmlns:wpi="http://schemas.microsoft.com/office/word/2010/wordprocessingInk" xmlns:wne="http://schemas.microsoft.com/office/word/2006/wordml" xmlns:wps="http://schemas.microsoft.com/office/word/2010/wordprocessingShape" mc:Ignorable="w14 w15 wp14">
   <w:abstractNum w:abstractNumId="0" w15:restartNumberingAfterBreak="0">
+    <w:nsid w:val="45645F2D"/>
+    <w:multiLevelType w:val="hybridMultilevel"/>
+    <w:tmpl w:val="3DAC4150"/>
+    <w:lvl w:ilvl="0" w:tplc="04090001">
+      <w:start w:val="1"/>
+      <w:numFmt w:val="bullet"/>
+      <w:lvlText w:val=""/>
+      <w:lvlJc w:val="left"/>
+      <w:pPr>
+        <w:ind w:left="480" w:hanging="480"/>
+      </w:pPr>
+      <w:rPr>
+        <w:rFonts w:ascii="Wingdings" w:hAnsi="Wingdings" w:hint="default"/>
+      </w:rPr>
+    </w:lvl>
+    <w:lvl w:ilvl="1" w:tplc="04090003" w:tentative="1">
+      <w:start w:val="1"/>
+      <w:numFmt w:val="bullet"/>
+      <w:lvlText w:val=""/>
+      <w:lvlJc w:val="left"/>
+      <w:pPr>
+        <w:ind w:left="960" w:hanging="480"/>
+      </w:pPr>
+      <w:rPr>
+        <w:rFonts w:ascii="Wingdings" w:hAnsi="Wingdings" w:hint="default"/>
+      </w:rPr>
+    </w:lvl>
+    <w:lvl w:ilvl="2" w:tplc="04090005" w:tentative="1">
+      <w:start w:val="1"/>
+      <w:numFmt w:val="bullet"/>
+      <w:lvlText w:val=""/>
+      <w:lvlJc w:val="left"/>
+      <w:pPr>
+        <w:ind w:left="1440" w:hanging="480"/>
+      </w:pPr>
+      <w:rPr>
+        <w:rFonts w:ascii="Wingdings" w:hAnsi="Wingdings" w:hint="default"/>
+      </w:rPr>
+    </w:lvl>
+    <w:lvl w:ilvl="3" w:tplc="04090001" w:tentative="1">
+      <w:start w:val="1"/>
+      <w:numFmt w:val="bullet"/>
+      <w:lvlText w:val=""/>
+      <w:lvlJc w:val="left"/>
+      <w:pPr>
+        <w:ind w:left="1920" w:hanging="480"/>
+      </w:pPr>
+      <w:rPr>
+        <w:rFonts w:ascii="Wingdings" w:hAnsi="Wingdings" w:hint="default"/>
+      </w:rPr>
+    </w:lvl>
+    <w:lvl w:ilvl="4" w:tplc="04090003" w:tentative="1">
+      <w:start w:val="1"/>
+      <w:numFmt w:val="bullet"/>
+      <w:lvlText w:val=""/>
+      <w:lvlJc w:val="left"/>
+      <w:pPr>
+        <w:ind w:left="2400" w:hanging="480"/>
+      </w:pPr>
+      <w:rPr>
+        <w:rFonts w:ascii="Wingdings" w:hAnsi="Wingdings" w:hint="default"/>
+      </w:rPr>
+    </w:lvl>
+    <w:lvl w:ilvl="5" w:tplc="04090005" w:tentative="1">
+      <w:start w:val="1"/>
+      <w:numFmt w:val="bullet"/>
+      <w:lvlText w:val=""/>
+      <w:lvlJc w:val="left"/>
+      <w:pPr>
+        <w:ind w:left="2880" w:hanging="480"/>
+      </w:pPr>
+      <w:rPr>
+        <w:rFonts w:ascii="Wingdings" w:hAnsi="Wingdings" w:hint="default"/>
+      </w:rPr>
+    </w:lvl>
+    <w:lvl w:ilvl="6" w:tplc="04090001" w:tentative="1">
+      <w:start w:val="1"/>
+      <w:numFmt w:val="bullet"/>
+      <w:lvlText w:val=""/>
+      <w:lvlJc w:val="left"/>
+      <w:pPr>
+        <w:ind w:left="3360" w:hanging="480"/>
+      </w:pPr>
+      <w:rPr>
+        <w:rFonts w:ascii="Wingdings" w:hAnsi="Wingdings" w:hint="default"/>
+      </w:rPr>
+    </w:lvl>
+    <w:lvl w:ilvl="7" w:tplc="04090003" w:tentative="1">
+      <w:start w:val="1"/>
+      <w:numFmt w:val="bullet"/>
+      <w:lvlText w:val=""/>
+      <w:lvlJc w:val="left"/>
+      <w:pPr>
+        <w:ind w:left="3840" w:hanging="480"/>
+      </w:pPr>
+      <w:rPr>
+        <w:rFonts w:ascii="Wingdings" w:hAnsi="Wingdings" w:hint="default"/>
+      </w:rPr>
+    </w:lvl>
+    <w:lvl w:ilvl="8" w:tplc="04090005" w:tentative="1">
+      <w:start w:val="1"/>
+      <w:numFmt w:val="bullet"/>
+      <w:lvlText w:val=""/>
+      <w:lvlJc w:val="left"/>
+      <w:pPr>
+        <w:ind w:left="4320" w:hanging="480"/>
+      </w:pPr>
+      <w:rPr>
+        <w:rFonts w:ascii="Wingdings" w:hAnsi="Wingdings" w:hint="default"/>
+      </w:rPr>
+    </w:lvl>
+  </w:abstractNum>
+  <w:abstractNum w:abstractNumId="1" w15:restartNumberingAfterBreak="0">
     <w:nsid w:val="49AA40B9"/>
     <w:multiLevelType w:val="hybridMultilevel"/>
     <w:tmpl w:val="860AC50E"/>
@@ -433,6 +749,9 @@
     </w:lvl>
   </w:abstractNum>
   <w:num w:numId="1">
+    <w:abstractNumId w:val="1"/>
+  </w:num>
+  <w:num w:numId="2">
     <w:abstractNumId w:val="0"/>
   </w:num>
 </w:numbering>
@@ -932,6 +1251,2676 @@
 </w:styles>
 </file>
 
+<file path=word/diagrams/colors1.xml><?xml version="1.0" encoding="utf-8"?>
+<dgm:colorsDef xmlns:dgm="http://schemas.openxmlformats.org/drawingml/2006/diagram" xmlns:a="http://schemas.openxmlformats.org/drawingml/2006/main" uniqueId="urn:microsoft.com/office/officeart/2005/8/colors/accent1_2">
+  <dgm:title val=""/>
+  <dgm:desc val=""/>
+  <dgm:catLst>
+    <dgm:cat type="accent1" pri="11200"/>
+  </dgm:catLst>
+  <dgm:styleLbl name="node0">
+    <dgm:fillClrLst meth="repeat">
+      <a:schemeClr val="accent1"/>
+    </dgm:fillClrLst>
+    <dgm:linClrLst meth="repeat">
+      <a:schemeClr val="lt1"/>
+    </dgm:linClrLst>
+    <dgm:effectClrLst/>
+    <dgm:txLinClrLst/>
+    <dgm:txFillClrLst/>
+    <dgm:txEffectClrLst/>
+  </dgm:styleLbl>
+  <dgm:styleLbl name="alignNode1">
+    <dgm:fillClrLst meth="repeat">
+      <a:schemeClr val="accent1"/>
+    </dgm:fillClrLst>
+    <dgm:linClrLst meth="repeat">
+      <a:schemeClr val="accent1"/>
+    </dgm:linClrLst>
+    <dgm:effectClrLst/>
+    <dgm:txLinClrLst/>
+    <dgm:txFillClrLst/>
+    <dgm:txEffectClrLst/>
+  </dgm:styleLbl>
+  <dgm:styleLbl name="node1">
+    <dgm:fillClrLst meth="repeat">
+      <a:schemeClr val="accent1"/>
+    </dgm:fillClrLst>
+    <dgm:linClrLst meth="repeat">
+      <a:schemeClr val="lt1"/>
+    </dgm:linClrLst>
+    <dgm:effectClrLst/>
+    <dgm:txLinClrLst/>
+    <dgm:txFillClrLst/>
+    <dgm:txEffectClrLst/>
+  </dgm:styleLbl>
+  <dgm:styleLbl name="lnNode1">
+    <dgm:fillClrLst meth="repeat">
+      <a:schemeClr val="accent1"/>
+    </dgm:fillClrLst>
+    <dgm:linClrLst meth="repeat">
+      <a:schemeClr val="lt1"/>
+    </dgm:linClrLst>
+    <dgm:effectClrLst/>
+    <dgm:txLinClrLst/>
+    <dgm:txFillClrLst/>
+    <dgm:txEffectClrLst/>
+  </dgm:styleLbl>
+  <dgm:styleLbl name="vennNode1">
+    <dgm:fillClrLst meth="repeat">
+      <a:schemeClr val="accent1">
+        <a:alpha val="50000"/>
+      </a:schemeClr>
+    </dgm:fillClrLst>
+    <dgm:linClrLst meth="repeat">
+      <a:schemeClr val="lt1"/>
+    </dgm:linClrLst>
+    <dgm:effectClrLst/>
+    <dgm:txLinClrLst/>
+    <dgm:txFillClrLst/>
+    <dgm:txEffectClrLst/>
+  </dgm:styleLbl>
+  <dgm:styleLbl name="node2">
+    <dgm:fillClrLst meth="repeat">
+      <a:schemeClr val="accent1"/>
+    </dgm:fillClrLst>
+    <dgm:linClrLst meth="repeat">
+      <a:schemeClr val="lt1"/>
+    </dgm:linClrLst>
+    <dgm:effectClrLst/>
+    <dgm:txLinClrLst/>
+    <dgm:txFillClrLst/>
+    <dgm:txEffectClrLst/>
+  </dgm:styleLbl>
+  <dgm:styleLbl name="node3">
+    <dgm:fillClrLst meth="repeat">
+      <a:schemeClr val="accent1"/>
+    </dgm:fillClrLst>
+    <dgm:linClrLst meth="repeat">
+      <a:schemeClr val="lt1"/>
+    </dgm:linClrLst>
+    <dgm:effectClrLst/>
+    <dgm:txLinClrLst/>
+    <dgm:txFillClrLst/>
+    <dgm:txEffectClrLst/>
+  </dgm:styleLbl>
+  <dgm:styleLbl name="node4">
+    <dgm:fillClrLst meth="repeat">
+      <a:schemeClr val="accent1"/>
+    </dgm:fillClrLst>
+    <dgm:linClrLst meth="repeat">
+      <a:schemeClr val="lt1"/>
+    </dgm:linClrLst>
+    <dgm:effectClrLst/>
+    <dgm:txLinClrLst/>
+    <dgm:txFillClrLst/>
+    <dgm:txEffectClrLst/>
+  </dgm:styleLbl>
+  <dgm:styleLbl name="fgImgPlace1">
+    <dgm:fillClrLst meth="repeat">
+      <a:schemeClr val="accent1">
+        <a:tint val="50000"/>
+      </a:schemeClr>
+    </dgm:fillClrLst>
+    <dgm:linClrLst meth="repeat">
+      <a:schemeClr val="lt1"/>
+    </dgm:linClrLst>
+    <dgm:effectClrLst/>
+    <dgm:txLinClrLst/>
+    <dgm:txFillClrLst meth="repeat">
+      <a:schemeClr val="lt1"/>
+    </dgm:txFillClrLst>
+    <dgm:txEffectClrLst/>
+  </dgm:styleLbl>
+  <dgm:styleLbl name="alignImgPlace1">
+    <dgm:fillClrLst meth="repeat">
+      <a:schemeClr val="accent1">
+        <a:tint val="50000"/>
+      </a:schemeClr>
+    </dgm:fillClrLst>
+    <dgm:linClrLst meth="repeat">
+      <a:schemeClr val="lt1"/>
+    </dgm:linClrLst>
+    <dgm:effectClrLst/>
+    <dgm:txLinClrLst/>
+    <dgm:txFillClrLst meth="repeat">
+      <a:schemeClr val="lt1"/>
+    </dgm:txFillClrLst>
+    <dgm:txEffectClrLst/>
+  </dgm:styleLbl>
+  <dgm:styleLbl name="bgImgPlace1">
+    <dgm:fillClrLst meth="repeat">
+      <a:schemeClr val="accent1">
+        <a:tint val="50000"/>
+      </a:schemeClr>
+    </dgm:fillClrLst>
+    <dgm:linClrLst meth="repeat">
+      <a:schemeClr val="lt1"/>
+    </dgm:linClrLst>
+    <dgm:effectClrLst/>
+    <dgm:txLinClrLst/>
+    <dgm:txFillClrLst meth="repeat">
+      <a:schemeClr val="lt1"/>
+    </dgm:txFillClrLst>
+    <dgm:txEffectClrLst/>
+  </dgm:styleLbl>
+  <dgm:styleLbl name="sibTrans2D1">
+    <dgm:fillClrLst meth="repeat">
+      <a:schemeClr val="accent1">
+        <a:tint val="60000"/>
+      </a:schemeClr>
+    </dgm:fillClrLst>
+    <dgm:linClrLst meth="repeat">
+      <a:schemeClr val="accent1">
+        <a:tint val="60000"/>
+      </a:schemeClr>
+    </dgm:linClrLst>
+    <dgm:effectClrLst/>
+    <dgm:txLinClrLst/>
+    <dgm:txFillClrLst/>
+    <dgm:txEffectClrLst/>
+  </dgm:styleLbl>
+  <dgm:styleLbl name="fgSibTrans2D1">
+    <dgm:fillClrLst meth="repeat">
+      <a:schemeClr val="accent1">
+        <a:tint val="60000"/>
+      </a:schemeClr>
+    </dgm:fillClrLst>
+    <dgm:linClrLst meth="repeat">
+      <a:schemeClr val="accent1">
+        <a:tint val="60000"/>
+      </a:schemeClr>
+    </dgm:linClrLst>
+    <dgm:effectClrLst/>
+    <dgm:txLinClrLst/>
+    <dgm:txFillClrLst/>
+    <dgm:txEffectClrLst/>
+  </dgm:styleLbl>
+  <dgm:styleLbl name="bgSibTrans2D1">
+    <dgm:fillClrLst meth="repeat">
+      <a:schemeClr val="accent1">
+        <a:tint val="60000"/>
+      </a:schemeClr>
+    </dgm:fillClrLst>
+    <dgm:linClrLst meth="repeat">
+      <a:schemeClr val="accent1">
+        <a:tint val="60000"/>
+      </a:schemeClr>
+    </dgm:linClrLst>
+    <dgm:effectClrLst/>
+    <dgm:txLinClrLst/>
+    <dgm:txFillClrLst/>
+    <dgm:txEffectClrLst/>
+  </dgm:styleLbl>
+  <dgm:styleLbl name="sibTrans1D1">
+    <dgm:fillClrLst meth="repeat">
+      <a:schemeClr val="accent1"/>
+    </dgm:fillClrLst>
+    <dgm:linClrLst meth="repeat">
+      <a:schemeClr val="accent1"/>
+    </dgm:linClrLst>
+    <dgm:effectClrLst/>
+    <dgm:txLinClrLst/>
+    <dgm:txFillClrLst meth="repeat">
+      <a:schemeClr val="tx1"/>
+    </dgm:txFillClrLst>
+    <dgm:txEffectClrLst/>
+  </dgm:styleLbl>
+  <dgm:styleLbl name="callout">
+    <dgm:fillClrLst meth="repeat">
+      <a:schemeClr val="accent1"/>
+    </dgm:fillClrLst>
+    <dgm:linClrLst meth="repeat">
+      <a:schemeClr val="accent1">
+        <a:tint val="50000"/>
+      </a:schemeClr>
+    </dgm:linClrLst>
+    <dgm:effectClrLst/>
+    <dgm:txLinClrLst/>
+    <dgm:txFillClrLst meth="repeat">
+      <a:schemeClr val="tx1"/>
+    </dgm:txFillClrLst>
+    <dgm:txEffectClrLst/>
+  </dgm:styleLbl>
+  <dgm:styleLbl name="asst0">
+    <dgm:fillClrLst meth="repeat">
+      <a:schemeClr val="accent1"/>
+    </dgm:fillClrLst>
+    <dgm:linClrLst meth="repeat">
+      <a:schemeClr val="lt1"/>
+    </dgm:linClrLst>
+    <dgm:effectClrLst/>
+    <dgm:txLinClrLst/>
+    <dgm:txFillClrLst/>
+    <dgm:txEffectClrLst/>
+  </dgm:styleLbl>
+  <dgm:styleLbl name="asst1">
+    <dgm:fillClrLst meth="repeat">
+      <a:schemeClr val="accent1"/>
+    </dgm:fillClrLst>
+    <dgm:linClrLst meth="repeat">
+      <a:schemeClr val="lt1"/>
+    </dgm:linClrLst>
+    <dgm:effectClrLst/>
+    <dgm:txLinClrLst/>
+    <dgm:txFillClrLst/>
+    <dgm:txEffectClrLst/>
+  </dgm:styleLbl>
+  <dgm:styleLbl name="asst2">
+    <dgm:fillClrLst meth="repeat">
+      <a:schemeClr val="accent1"/>
+    </dgm:fillClrLst>
+    <dgm:linClrLst meth="repeat">
+      <a:schemeClr val="lt1"/>
+    </dgm:linClrLst>
+    <dgm:effectClrLst/>
+    <dgm:txLinClrLst/>
+    <dgm:txFillClrLst/>
+    <dgm:txEffectClrLst/>
+  </dgm:styleLbl>
+  <dgm:styleLbl name="asst3">
+    <dgm:fillClrLst meth="repeat">
+      <a:schemeClr val="accent1"/>
+    </dgm:fillClrLst>
+    <dgm:linClrLst meth="repeat">
+      <a:schemeClr val="lt1"/>
+    </dgm:linClrLst>
+    <dgm:effectClrLst/>
+    <dgm:txLinClrLst/>
+    <dgm:txFillClrLst/>
+    <dgm:txEffectClrLst/>
+  </dgm:styleLbl>
+  <dgm:styleLbl name="asst4">
+    <dgm:fillClrLst meth="repeat">
+      <a:schemeClr val="accent1"/>
+    </dgm:fillClrLst>
+    <dgm:linClrLst meth="repeat">
+      <a:schemeClr val="lt1"/>
+    </dgm:linClrLst>
+    <dgm:effectClrLst/>
+    <dgm:txLinClrLst/>
+    <dgm:txFillClrLst/>
+    <dgm:txEffectClrLst/>
+  </dgm:styleLbl>
+  <dgm:styleLbl name="parChTrans2D1">
+    <dgm:fillClrLst meth="repeat">
+      <a:schemeClr val="accent1">
+        <a:tint val="60000"/>
+      </a:schemeClr>
+    </dgm:fillClrLst>
+    <dgm:linClrLst meth="repeat">
+      <a:schemeClr val="accent1">
+        <a:tint val="60000"/>
+      </a:schemeClr>
+    </dgm:linClrLst>
+    <dgm:effectClrLst/>
+    <dgm:txLinClrLst/>
+    <dgm:txFillClrLst meth="repeat">
+      <a:schemeClr val="lt1"/>
+    </dgm:txFillClrLst>
+    <dgm:txEffectClrLst/>
+  </dgm:styleLbl>
+  <dgm:styleLbl name="parChTrans2D2">
+    <dgm:fillClrLst meth="repeat">
+      <a:schemeClr val="accent1"/>
+    </dgm:fillClrLst>
+    <dgm:linClrLst meth="repeat">
+      <a:schemeClr val="accent1"/>
+    </dgm:linClrLst>
+    <dgm:effectClrLst/>
+    <dgm:txLinClrLst/>
+    <dgm:txFillClrLst meth="repeat">
+      <a:schemeClr val="lt1"/>
+    </dgm:txFillClrLst>
+    <dgm:txEffectClrLst/>
+  </dgm:styleLbl>
+  <dgm:styleLbl name="parChTrans2D3">
+    <dgm:fillClrLst meth="repeat">
+      <a:schemeClr val="accent1"/>
+    </dgm:fillClrLst>
+    <dgm:linClrLst meth="repeat">
+      <a:schemeClr val="accent1"/>
+    </dgm:linClrLst>
+    <dgm:effectClrLst/>
+    <dgm:txLinClrLst/>
+    <dgm:txFillClrLst meth="repeat">
+      <a:schemeClr val="lt1"/>
+    </dgm:txFillClrLst>
+    <dgm:txEffectClrLst/>
+  </dgm:styleLbl>
+  <dgm:styleLbl name="parChTrans2D4">
+    <dgm:fillClrLst meth="repeat">
+      <a:schemeClr val="accent1"/>
+    </dgm:fillClrLst>
+    <dgm:linClrLst meth="repeat">
+      <a:schemeClr val="accent1"/>
+    </dgm:linClrLst>
+    <dgm:effectClrLst/>
+    <dgm:txLinClrLst/>
+    <dgm:txFillClrLst meth="repeat">
+      <a:schemeClr val="lt1"/>
+    </dgm:txFillClrLst>
+    <dgm:txEffectClrLst/>
+  </dgm:styleLbl>
+  <dgm:styleLbl name="parChTrans1D1">
+    <dgm:fillClrLst meth="repeat">
+      <a:schemeClr val="accent1"/>
+    </dgm:fillClrLst>
+    <dgm:linClrLst meth="repeat">
+      <a:schemeClr val="accent1">
+        <a:shade val="60000"/>
+      </a:schemeClr>
+    </dgm:linClrLst>
+    <dgm:effectClrLst/>
+    <dgm:txLinClrLst/>
+    <dgm:txFillClrLst meth="repeat">
+      <a:schemeClr val="tx1"/>
+    </dgm:txFillClrLst>
+    <dgm:txEffectClrLst/>
+  </dgm:styleLbl>
+  <dgm:styleLbl name="parChTrans1D2">
+    <dgm:fillClrLst meth="repeat">
+      <a:schemeClr val="accent1"/>
+    </dgm:fillClrLst>
+    <dgm:linClrLst meth="repeat">
+      <a:schemeClr val="accent1">
+        <a:shade val="60000"/>
+      </a:schemeClr>
+    </dgm:linClrLst>
+    <dgm:effectClrLst/>
+    <dgm:txLinClrLst/>
+    <dgm:txFillClrLst meth="repeat">
+      <a:schemeClr val="tx1"/>
+    </dgm:txFillClrLst>
+    <dgm:txEffectClrLst/>
+  </dgm:styleLbl>
+  <dgm:styleLbl name="parChTrans1D3">
+    <dgm:fillClrLst meth="repeat">
+      <a:schemeClr val="accent1"/>
+    </dgm:fillClrLst>
+    <dgm:linClrLst meth="repeat">
+      <a:schemeClr val="accent1">
+        <a:shade val="80000"/>
+      </a:schemeClr>
+    </dgm:linClrLst>
+    <dgm:effectClrLst/>
+    <dgm:txLinClrLst/>
+    <dgm:txFillClrLst meth="repeat">
+      <a:schemeClr val="tx1"/>
+    </dgm:txFillClrLst>
+    <dgm:txEffectClrLst/>
+  </dgm:styleLbl>
+  <dgm:styleLbl name="parChTrans1D4">
+    <dgm:fillClrLst meth="repeat">
+      <a:schemeClr val="accent1"/>
+    </dgm:fillClrLst>
+    <dgm:linClrLst meth="repeat">
+      <a:schemeClr val="accent1">
+        <a:shade val="80000"/>
+      </a:schemeClr>
+    </dgm:linClrLst>
+    <dgm:effectClrLst/>
+    <dgm:txLinClrLst/>
+    <dgm:txFillClrLst meth="repeat">
+      <a:schemeClr val="tx1"/>
+    </dgm:txFillClrLst>
+    <dgm:txEffectClrLst/>
+  </dgm:styleLbl>
+  <dgm:styleLbl name="fgAcc1">
+    <dgm:fillClrLst meth="repeat">
+      <a:schemeClr val="lt1">
+        <a:alpha val="90000"/>
+      </a:schemeClr>
+    </dgm:fillClrLst>
+    <dgm:linClrLst meth="repeat">
+      <a:schemeClr val="accent1"/>
+    </dgm:linClrLst>
+    <dgm:effectClrLst/>
+    <dgm:txLinClrLst/>
+    <dgm:txFillClrLst meth="repeat">
+      <a:schemeClr val="dk1"/>
+    </dgm:txFillClrLst>
+    <dgm:txEffectClrLst/>
+  </dgm:styleLbl>
+  <dgm:styleLbl name="conFgAcc1">
+    <dgm:fillClrLst meth="repeat">
+      <a:schemeClr val="lt1">
+        <a:alpha val="90000"/>
+      </a:schemeClr>
+    </dgm:fillClrLst>
+    <dgm:linClrLst meth="repeat">
+      <a:schemeClr val="accent1"/>
+    </dgm:linClrLst>
+    <dgm:effectClrLst/>
+    <dgm:txLinClrLst/>
+    <dgm:txFillClrLst meth="repeat">
+      <a:schemeClr val="dk1"/>
+    </dgm:txFillClrLst>
+    <dgm:txEffectClrLst/>
+  </dgm:styleLbl>
+  <dgm:styleLbl name="alignAcc1">
+    <dgm:fillClrLst meth="repeat">
+      <a:schemeClr val="lt1">
+        <a:alpha val="90000"/>
+      </a:schemeClr>
+    </dgm:fillClrLst>
+    <dgm:linClrLst meth="repeat">
+      <a:schemeClr val="accent1"/>
+    </dgm:linClrLst>
+    <dgm:effectClrLst/>
+    <dgm:txLinClrLst/>
+    <dgm:txFillClrLst meth="repeat">
+      <a:schemeClr val="dk1"/>
+    </dgm:txFillClrLst>
+    <dgm:txEffectClrLst/>
+  </dgm:styleLbl>
+  <dgm:styleLbl name="trAlignAcc1">
+    <dgm:fillClrLst meth="repeat">
+      <a:schemeClr val="lt1">
+        <a:alpha val="40000"/>
+      </a:schemeClr>
+    </dgm:fillClrLst>
+    <dgm:linClrLst meth="repeat">
+      <a:schemeClr val="accent1"/>
+    </dgm:linClrLst>
+    <dgm:effectClrLst/>
+    <dgm:txLinClrLst/>
+    <dgm:txFillClrLst meth="repeat">
+      <a:schemeClr val="dk1"/>
+    </dgm:txFillClrLst>
+    <dgm:txEffectClrLst/>
+  </dgm:styleLbl>
+  <dgm:styleLbl name="bgAcc1">
+    <dgm:fillClrLst meth="repeat">
+      <a:schemeClr val="lt1">
+        <a:alpha val="90000"/>
+      </a:schemeClr>
+    </dgm:fillClrLst>
+    <dgm:linClrLst meth="repeat">
+      <a:schemeClr val="accent1"/>
+    </dgm:linClrLst>
+    <dgm:effectClrLst/>
+    <dgm:txLinClrLst/>
+    <dgm:txFillClrLst meth="repeat">
+      <a:schemeClr val="dk1"/>
+    </dgm:txFillClrLst>
+    <dgm:txEffectClrLst/>
+  </dgm:styleLbl>
+  <dgm:styleLbl name="solidFgAcc1">
+    <dgm:fillClrLst meth="repeat">
+      <a:schemeClr val="lt1"/>
+    </dgm:fillClrLst>
+    <dgm:linClrLst meth="repeat">
+      <a:schemeClr val="accent1"/>
+    </dgm:linClrLst>
+    <dgm:effectClrLst/>
+    <dgm:txLinClrLst/>
+    <dgm:txFillClrLst meth="repeat">
+      <a:schemeClr val="dk1"/>
+    </dgm:txFillClrLst>
+    <dgm:txEffectClrLst/>
+  </dgm:styleLbl>
+  <dgm:styleLbl name="solidAlignAcc1">
+    <dgm:fillClrLst meth="repeat">
+      <a:schemeClr val="lt1"/>
+    </dgm:fillClrLst>
+    <dgm:linClrLst meth="repeat">
+      <a:schemeClr val="accent1"/>
+    </dgm:linClrLst>
+    <dgm:effectClrLst/>
+    <dgm:txLinClrLst/>
+    <dgm:txFillClrLst meth="repeat">
+      <a:schemeClr val="dk1"/>
+    </dgm:txFillClrLst>
+    <dgm:txEffectClrLst/>
+  </dgm:styleLbl>
+  <dgm:styleLbl name="solidBgAcc1">
+    <dgm:fillClrLst meth="repeat">
+      <a:schemeClr val="lt1"/>
+    </dgm:fillClrLst>
+    <dgm:linClrLst meth="repeat">
+      <a:schemeClr val="accent1"/>
+    </dgm:linClrLst>
+    <dgm:effectClrLst/>
+    <dgm:txLinClrLst/>
+    <dgm:txFillClrLst meth="repeat">
+      <a:schemeClr val="dk1"/>
+    </dgm:txFillClrLst>
+    <dgm:txEffectClrLst/>
+  </dgm:styleLbl>
+  <dgm:styleLbl name="fgAccFollowNode1">
+    <dgm:fillClrLst meth="repeat">
+      <a:schemeClr val="accent1">
+        <a:alpha val="90000"/>
+        <a:tint val="40000"/>
+      </a:schemeClr>
+    </dgm:fillClrLst>
+    <dgm:linClrLst meth="repeat">
+      <a:schemeClr val="accent1">
+        <a:alpha val="90000"/>
+        <a:tint val="40000"/>
+      </a:schemeClr>
+    </dgm:linClrLst>
+    <dgm:effectClrLst/>
+    <dgm:txLinClrLst/>
+    <dgm:txFillClrLst meth="repeat">
+      <a:schemeClr val="dk1"/>
+    </dgm:txFillClrLst>
+    <dgm:txEffectClrLst/>
+  </dgm:styleLbl>
+  <dgm:styleLbl name="alignAccFollowNode1">
+    <dgm:fillClrLst meth="repeat">
+      <a:schemeClr val="accent1">
+        <a:alpha val="90000"/>
+        <a:tint val="40000"/>
+      </a:schemeClr>
+    </dgm:fillClrLst>
+    <dgm:linClrLst meth="repeat">
+      <a:schemeClr val="accent1">
+        <a:alpha val="90000"/>
+        <a:tint val="40000"/>
+      </a:schemeClr>
+    </dgm:linClrLst>
+    <dgm:effectClrLst/>
+    <dgm:txLinClrLst/>
+    <dgm:txFillClrLst meth="repeat">
+      <a:schemeClr val="dk1"/>
+    </dgm:txFillClrLst>
+    <dgm:txEffectClrLst/>
+  </dgm:styleLbl>
+  <dgm:styleLbl name="bgAccFollowNode1">
+    <dgm:fillClrLst meth="repeat">
+      <a:schemeClr val="accent1">
+        <a:alpha val="90000"/>
+        <a:tint val="40000"/>
+      </a:schemeClr>
+    </dgm:fillClrLst>
+    <dgm:linClrLst meth="repeat">
+      <a:schemeClr val="accent1">
+        <a:alpha val="90000"/>
+        <a:tint val="40000"/>
+      </a:schemeClr>
+    </dgm:linClrLst>
+    <dgm:effectClrLst/>
+    <dgm:txLinClrLst/>
+    <dgm:txFillClrLst meth="repeat">
+      <a:schemeClr val="dk1"/>
+    </dgm:txFillClrLst>
+    <dgm:txEffectClrLst/>
+  </dgm:styleLbl>
+  <dgm:styleLbl name="fgAcc0">
+    <dgm:fillClrLst meth="repeat">
+      <a:schemeClr val="lt1">
+        <a:alpha val="90000"/>
+      </a:schemeClr>
+    </dgm:fillClrLst>
+    <dgm:linClrLst meth="repeat">
+      <a:schemeClr val="accent1"/>
+    </dgm:linClrLst>
+    <dgm:effectClrLst/>
+    <dgm:txLinClrLst/>
+    <dgm:txFillClrLst meth="repeat">
+      <a:schemeClr val="dk1"/>
+    </dgm:txFillClrLst>
+    <dgm:txEffectClrLst/>
+  </dgm:styleLbl>
+  <dgm:styleLbl name="fgAcc2">
+    <dgm:fillClrLst meth="repeat">
+      <a:schemeClr val="lt1">
+        <a:alpha val="90000"/>
+      </a:schemeClr>
+    </dgm:fillClrLst>
+    <dgm:linClrLst meth="repeat">
+      <a:schemeClr val="accent1"/>
+    </dgm:linClrLst>
+    <dgm:effectClrLst/>
+    <dgm:txLinClrLst/>
+    <dgm:txFillClrLst meth="repeat">
+      <a:schemeClr val="dk1"/>
+    </dgm:txFillClrLst>
+    <dgm:txEffectClrLst/>
+  </dgm:styleLbl>
+  <dgm:styleLbl name="fgAcc3">
+    <dgm:fillClrLst meth="repeat">
+      <a:schemeClr val="lt1">
+        <a:alpha val="90000"/>
+      </a:schemeClr>
+    </dgm:fillClrLst>
+    <dgm:linClrLst meth="repeat">
+      <a:schemeClr val="accent1"/>
+    </dgm:linClrLst>
+    <dgm:effectClrLst/>
+    <dgm:txLinClrLst/>
+    <dgm:txFillClrLst meth="repeat">
+      <a:schemeClr val="dk1"/>
+    </dgm:txFillClrLst>
+    <dgm:txEffectClrLst/>
+  </dgm:styleLbl>
+  <dgm:styleLbl name="fgAcc4">
+    <dgm:fillClrLst meth="repeat">
+      <a:schemeClr val="lt1">
+        <a:alpha val="90000"/>
+      </a:schemeClr>
+    </dgm:fillClrLst>
+    <dgm:linClrLst meth="repeat">
+      <a:schemeClr val="accent1"/>
+    </dgm:linClrLst>
+    <dgm:effectClrLst/>
+    <dgm:txLinClrLst/>
+    <dgm:txFillClrLst meth="repeat">
+      <a:schemeClr val="dk1"/>
+    </dgm:txFillClrLst>
+    <dgm:txEffectClrLst/>
+  </dgm:styleLbl>
+  <dgm:styleLbl name="bgShp">
+    <dgm:fillClrLst meth="repeat">
+      <a:schemeClr val="accent1">
+        <a:tint val="40000"/>
+      </a:schemeClr>
+    </dgm:fillClrLst>
+    <dgm:linClrLst meth="repeat">
+      <a:schemeClr val="accent1"/>
+    </dgm:linClrLst>
+    <dgm:effectClrLst/>
+    <dgm:txLinClrLst/>
+    <dgm:txFillClrLst meth="repeat">
+      <a:schemeClr val="dk1"/>
+    </dgm:txFillClrLst>
+    <dgm:txEffectClrLst/>
+  </dgm:styleLbl>
+  <dgm:styleLbl name="dkBgShp">
+    <dgm:fillClrLst meth="repeat">
+      <a:schemeClr val="accent1">
+        <a:shade val="80000"/>
+      </a:schemeClr>
+    </dgm:fillClrLst>
+    <dgm:linClrLst meth="repeat">
+      <a:schemeClr val="accent1"/>
+    </dgm:linClrLst>
+    <dgm:effectClrLst/>
+    <dgm:txLinClrLst/>
+    <dgm:txFillClrLst meth="repeat">
+      <a:schemeClr val="lt1"/>
+    </dgm:txFillClrLst>
+    <dgm:txEffectClrLst/>
+  </dgm:styleLbl>
+  <dgm:styleLbl name="trBgShp">
+    <dgm:fillClrLst meth="repeat">
+      <a:schemeClr val="accent1">
+        <a:tint val="50000"/>
+        <a:alpha val="40000"/>
+      </a:schemeClr>
+    </dgm:fillClrLst>
+    <dgm:linClrLst meth="repeat">
+      <a:schemeClr val="accent1"/>
+    </dgm:linClrLst>
+    <dgm:effectClrLst/>
+    <dgm:txLinClrLst/>
+    <dgm:txFillClrLst meth="repeat">
+      <a:schemeClr val="lt1"/>
+    </dgm:txFillClrLst>
+    <dgm:txEffectClrLst/>
+  </dgm:styleLbl>
+  <dgm:styleLbl name="fgShp">
+    <dgm:fillClrLst meth="repeat">
+      <a:schemeClr val="accent1">
+        <a:tint val="60000"/>
+      </a:schemeClr>
+    </dgm:fillClrLst>
+    <dgm:linClrLst meth="repeat">
+      <a:schemeClr val="lt1"/>
+    </dgm:linClrLst>
+    <dgm:effectClrLst/>
+    <dgm:txLinClrLst/>
+    <dgm:txFillClrLst meth="repeat">
+      <a:schemeClr val="dk1"/>
+    </dgm:txFillClrLst>
+    <dgm:txEffectClrLst/>
+  </dgm:styleLbl>
+  <dgm:styleLbl name="revTx">
+    <dgm:fillClrLst meth="repeat">
+      <a:schemeClr val="lt1">
+        <a:alpha val="0"/>
+      </a:schemeClr>
+    </dgm:fillClrLst>
+    <dgm:linClrLst meth="repeat">
+      <a:schemeClr val="dk1">
+        <a:alpha val="0"/>
+      </a:schemeClr>
+    </dgm:linClrLst>
+    <dgm:effectClrLst/>
+    <dgm:txLinClrLst/>
+    <dgm:txFillClrLst meth="repeat">
+      <a:schemeClr val="tx1"/>
+    </dgm:txFillClrLst>
+    <dgm:txEffectClrLst/>
+  </dgm:styleLbl>
+</dgm:colorsDef>
+</file>
+
+<file path=word/diagrams/data1.xml><?xml version="1.0" encoding="utf-8"?>
+<dgm:dataModel xmlns:dgm="http://schemas.openxmlformats.org/drawingml/2006/diagram" xmlns:a="http://schemas.openxmlformats.org/drawingml/2006/main">
+  <dgm:ptLst>
+    <dgm:pt modelId="{E40EBCBA-B57B-4B72-93C9-7012CE3F853F}" type="doc">
+      <dgm:prSet loTypeId="urn:microsoft.com/office/officeart/2005/8/layout/hChevron3" loCatId="process" qsTypeId="urn:microsoft.com/office/officeart/2005/8/quickstyle/simple1" qsCatId="simple" csTypeId="urn:microsoft.com/office/officeart/2005/8/colors/accent1_2" csCatId="accent1" phldr="1"/>
+      <dgm:spPr/>
+    </dgm:pt>
+    <dgm:pt modelId="{9401730A-725C-4634-852E-B74BD6F54CEA}">
+      <dgm:prSet phldrT="[文字]"/>
+      <dgm:spPr/>
+      <dgm:t>
+        <a:bodyPr/>
+        <a:lstStyle/>
+        <a:p>
+          <a:r>
+            <a:rPr lang="zh-TW" altLang="en-US">
+              <a:latin typeface="Consolas" pitchFamily="49" charset="0"/>
+              <a:ea typeface="微軟正黑體" pitchFamily="34" charset="-120"/>
+            </a:rPr>
+            <a:t>角色</a:t>
+          </a:r>
+        </a:p>
+      </dgm:t>
+    </dgm:pt>
+    <dgm:pt modelId="{B73670DD-CA31-4AC8-BFE8-85EDFCB024BC}" type="parTrans" cxnId="{03A57E5B-DBFD-48B2-AEA9-6DD3D085C18D}">
+      <dgm:prSet/>
+      <dgm:spPr/>
+      <dgm:t>
+        <a:bodyPr/>
+        <a:lstStyle/>
+        <a:p>
+          <a:endParaRPr lang="zh-TW" altLang="en-US">
+            <a:latin typeface="Consolas" pitchFamily="49" charset="0"/>
+            <a:ea typeface="微軟正黑體" pitchFamily="34" charset="-120"/>
+          </a:endParaRPr>
+        </a:p>
+      </dgm:t>
+    </dgm:pt>
+    <dgm:pt modelId="{151E6CA8-9F2E-45B6-B754-8025C5ABFB7C}" type="sibTrans" cxnId="{03A57E5B-DBFD-48B2-AEA9-6DD3D085C18D}">
+      <dgm:prSet/>
+      <dgm:spPr/>
+      <dgm:t>
+        <a:bodyPr/>
+        <a:lstStyle/>
+        <a:p>
+          <a:endParaRPr lang="zh-TW" altLang="en-US">
+            <a:latin typeface="Consolas" pitchFamily="49" charset="0"/>
+            <a:ea typeface="微軟正黑體" pitchFamily="34" charset="-120"/>
+          </a:endParaRPr>
+        </a:p>
+      </dgm:t>
+    </dgm:pt>
+    <dgm:pt modelId="{E6C41E37-87BB-4A51-8EBE-D5A9A41F9265}">
+      <dgm:prSet phldrT="[文字]"/>
+      <dgm:spPr/>
+      <dgm:t>
+        <a:bodyPr/>
+        <a:lstStyle/>
+        <a:p>
+          <a:r>
+            <a:rPr lang="zh-TW" altLang="en-US">
+              <a:latin typeface="Consolas" pitchFamily="49" charset="0"/>
+              <a:ea typeface="微軟正黑體" pitchFamily="34" charset="-120"/>
+            </a:rPr>
+            <a:t>目標</a:t>
+          </a:r>
+        </a:p>
+      </dgm:t>
+    </dgm:pt>
+    <dgm:pt modelId="{A4BBC900-B6FC-4D1D-B8F7-9D89BD04CE31}" type="parTrans" cxnId="{26000AAD-4F49-464C-99F4-90582F33CA37}">
+      <dgm:prSet/>
+      <dgm:spPr/>
+      <dgm:t>
+        <a:bodyPr/>
+        <a:lstStyle/>
+        <a:p>
+          <a:endParaRPr lang="zh-TW" altLang="en-US">
+            <a:latin typeface="Consolas" pitchFamily="49" charset="0"/>
+            <a:ea typeface="微軟正黑體" pitchFamily="34" charset="-120"/>
+          </a:endParaRPr>
+        </a:p>
+      </dgm:t>
+    </dgm:pt>
+    <dgm:pt modelId="{2215C5ED-9364-4BDC-853F-1CEDE4CAF786}" type="sibTrans" cxnId="{26000AAD-4F49-464C-99F4-90582F33CA37}">
+      <dgm:prSet/>
+      <dgm:spPr/>
+      <dgm:t>
+        <a:bodyPr/>
+        <a:lstStyle/>
+        <a:p>
+          <a:endParaRPr lang="zh-TW" altLang="en-US">
+            <a:latin typeface="Consolas" pitchFamily="49" charset="0"/>
+            <a:ea typeface="微軟正黑體" pitchFamily="34" charset="-120"/>
+          </a:endParaRPr>
+        </a:p>
+      </dgm:t>
+    </dgm:pt>
+    <dgm:pt modelId="{DAA47129-5CF5-494D-8DF0-0B6503C2A097}">
+      <dgm:prSet phldrT="[文字]"/>
+      <dgm:spPr/>
+      <dgm:t>
+        <a:bodyPr/>
+        <a:lstStyle/>
+        <a:p>
+          <a:r>
+            <a:rPr lang="zh-TW" altLang="en-US">
+              <a:latin typeface="Consolas" pitchFamily="49" charset="0"/>
+              <a:ea typeface="微軟正黑體" pitchFamily="34" charset="-120"/>
+            </a:rPr>
+            <a:t>活動</a:t>
+          </a:r>
+        </a:p>
+      </dgm:t>
+    </dgm:pt>
+    <dgm:pt modelId="{946C14FA-3C32-4773-8CA9-1EC2BEEDB158}" type="parTrans" cxnId="{3648F596-21EE-4F46-A967-004E1F85371D}">
+      <dgm:prSet/>
+      <dgm:spPr/>
+      <dgm:t>
+        <a:bodyPr/>
+        <a:lstStyle/>
+        <a:p>
+          <a:endParaRPr lang="zh-TW" altLang="en-US">
+            <a:latin typeface="Consolas" pitchFamily="49" charset="0"/>
+            <a:ea typeface="微軟正黑體" pitchFamily="34" charset="-120"/>
+          </a:endParaRPr>
+        </a:p>
+      </dgm:t>
+    </dgm:pt>
+    <dgm:pt modelId="{7D1A8F30-C3A8-482A-AF76-3D1D16DCDD72}" type="sibTrans" cxnId="{3648F596-21EE-4F46-A967-004E1F85371D}">
+      <dgm:prSet/>
+      <dgm:spPr/>
+      <dgm:t>
+        <a:bodyPr/>
+        <a:lstStyle/>
+        <a:p>
+          <a:endParaRPr lang="zh-TW" altLang="en-US">
+            <a:latin typeface="Consolas" pitchFamily="49" charset="0"/>
+            <a:ea typeface="微軟正黑體" pitchFamily="34" charset="-120"/>
+          </a:endParaRPr>
+        </a:p>
+      </dgm:t>
+    </dgm:pt>
+    <dgm:pt modelId="{6AC02E55-C9CD-4437-A331-F64D2E18E913}">
+      <dgm:prSet/>
+      <dgm:spPr/>
+      <dgm:t>
+        <a:bodyPr/>
+        <a:lstStyle/>
+        <a:p>
+          <a:r>
+            <a:rPr lang="zh-TW" altLang="en-US"/>
+            <a:t>任務</a:t>
+          </a:r>
+        </a:p>
+      </dgm:t>
+    </dgm:pt>
+    <dgm:pt modelId="{F868498C-F13D-427A-AE06-60273B50643D}" type="parTrans" cxnId="{2FCAF97E-B0F5-44B5-B397-BDC42414E784}">
+      <dgm:prSet/>
+      <dgm:spPr/>
+      <dgm:t>
+        <a:bodyPr/>
+        <a:lstStyle/>
+        <a:p>
+          <a:endParaRPr lang="zh-TW" altLang="en-US"/>
+        </a:p>
+      </dgm:t>
+    </dgm:pt>
+    <dgm:pt modelId="{1DA2FCF6-F02D-4CDA-8B71-3C19EE6A0917}" type="sibTrans" cxnId="{2FCAF97E-B0F5-44B5-B397-BDC42414E784}">
+      <dgm:prSet/>
+      <dgm:spPr/>
+      <dgm:t>
+        <a:bodyPr/>
+        <a:lstStyle/>
+        <a:p>
+          <a:endParaRPr lang="zh-TW" altLang="en-US"/>
+        </a:p>
+      </dgm:t>
+    </dgm:pt>
+    <dgm:pt modelId="{69B168D4-0F63-4596-B92B-EDFA58D4C553}" type="pres">
+      <dgm:prSet presAssocID="{E40EBCBA-B57B-4B72-93C9-7012CE3F853F}" presName="Name0" presStyleCnt="0">
+        <dgm:presLayoutVars>
+          <dgm:dir/>
+          <dgm:resizeHandles val="exact"/>
+        </dgm:presLayoutVars>
+      </dgm:prSet>
+      <dgm:spPr/>
+    </dgm:pt>
+    <dgm:pt modelId="{68532406-D077-44EE-B221-D85ADE5AB06F}" type="pres">
+      <dgm:prSet presAssocID="{9401730A-725C-4634-852E-B74BD6F54CEA}" presName="parTxOnly" presStyleLbl="node1" presStyleIdx="0" presStyleCnt="4">
+        <dgm:presLayoutVars>
+          <dgm:bulletEnabled val="1"/>
+        </dgm:presLayoutVars>
+      </dgm:prSet>
+      <dgm:spPr/>
+      <dgm:t>
+        <a:bodyPr/>
+        <a:lstStyle/>
+        <a:p>
+          <a:endParaRPr lang="zh-TW" altLang="en-US"/>
+        </a:p>
+      </dgm:t>
+    </dgm:pt>
+    <dgm:pt modelId="{9AA0C20E-E45A-4B30-B75A-54B21E3ECF47}" type="pres">
+      <dgm:prSet presAssocID="{151E6CA8-9F2E-45B6-B754-8025C5ABFB7C}" presName="parSpace" presStyleCnt="0"/>
+      <dgm:spPr/>
+    </dgm:pt>
+    <dgm:pt modelId="{73A29975-F2E3-4E05-8C4F-C53E2CAE533D}" type="pres">
+      <dgm:prSet presAssocID="{E6C41E37-87BB-4A51-8EBE-D5A9A41F9265}" presName="parTxOnly" presStyleLbl="node1" presStyleIdx="1" presStyleCnt="4">
+        <dgm:presLayoutVars>
+          <dgm:bulletEnabled val="1"/>
+        </dgm:presLayoutVars>
+      </dgm:prSet>
+      <dgm:spPr/>
+      <dgm:t>
+        <a:bodyPr/>
+        <a:lstStyle/>
+        <a:p>
+          <a:endParaRPr lang="zh-TW" altLang="en-US"/>
+        </a:p>
+      </dgm:t>
+    </dgm:pt>
+    <dgm:pt modelId="{2EA8EAB0-D646-4167-8138-486852851A12}" type="pres">
+      <dgm:prSet presAssocID="{2215C5ED-9364-4BDC-853F-1CEDE4CAF786}" presName="parSpace" presStyleCnt="0"/>
+      <dgm:spPr/>
+    </dgm:pt>
+    <dgm:pt modelId="{642721DD-7C39-41C3-875D-3CA70A33921B}" type="pres">
+      <dgm:prSet presAssocID="{DAA47129-5CF5-494D-8DF0-0B6503C2A097}" presName="parTxOnly" presStyleLbl="node1" presStyleIdx="2" presStyleCnt="4">
+        <dgm:presLayoutVars>
+          <dgm:bulletEnabled val="1"/>
+        </dgm:presLayoutVars>
+      </dgm:prSet>
+      <dgm:spPr/>
+      <dgm:t>
+        <a:bodyPr/>
+        <a:lstStyle/>
+        <a:p>
+          <a:endParaRPr lang="zh-TW" altLang="en-US"/>
+        </a:p>
+      </dgm:t>
+    </dgm:pt>
+    <dgm:pt modelId="{5866853E-1DA9-4D9A-B668-5750ECA09608}" type="pres">
+      <dgm:prSet presAssocID="{7D1A8F30-C3A8-482A-AF76-3D1D16DCDD72}" presName="parSpace" presStyleCnt="0"/>
+      <dgm:spPr/>
+    </dgm:pt>
+    <dgm:pt modelId="{ECF8B46B-C1BC-419D-ACDA-F9606997A28B}" type="pres">
+      <dgm:prSet presAssocID="{6AC02E55-C9CD-4437-A331-F64D2E18E913}" presName="parTxOnly" presStyleLbl="node1" presStyleIdx="3" presStyleCnt="4">
+        <dgm:presLayoutVars>
+          <dgm:bulletEnabled val="1"/>
+        </dgm:presLayoutVars>
+      </dgm:prSet>
+      <dgm:spPr/>
+      <dgm:t>
+        <a:bodyPr/>
+        <a:lstStyle/>
+        <a:p>
+          <a:endParaRPr lang="zh-TW" altLang="en-US"/>
+        </a:p>
+      </dgm:t>
+    </dgm:pt>
+  </dgm:ptLst>
+  <dgm:cxnLst>
+    <dgm:cxn modelId="{2D14B580-4B58-4B13-9D1F-7BFB67BE9B62}" type="presOf" srcId="{9401730A-725C-4634-852E-B74BD6F54CEA}" destId="{68532406-D077-44EE-B221-D85ADE5AB06F}" srcOrd="0" destOrd="0" presId="urn:microsoft.com/office/officeart/2005/8/layout/hChevron3"/>
+    <dgm:cxn modelId="{03A57E5B-DBFD-48B2-AEA9-6DD3D085C18D}" srcId="{E40EBCBA-B57B-4B72-93C9-7012CE3F853F}" destId="{9401730A-725C-4634-852E-B74BD6F54CEA}" srcOrd="0" destOrd="0" parTransId="{B73670DD-CA31-4AC8-BFE8-85EDFCB024BC}" sibTransId="{151E6CA8-9F2E-45B6-B754-8025C5ABFB7C}"/>
+    <dgm:cxn modelId="{FDEA5D23-8606-4843-805E-13F75D1C4A9A}" type="presOf" srcId="{6AC02E55-C9CD-4437-A331-F64D2E18E913}" destId="{ECF8B46B-C1BC-419D-ACDA-F9606997A28B}" srcOrd="0" destOrd="0" presId="urn:microsoft.com/office/officeart/2005/8/layout/hChevron3"/>
+    <dgm:cxn modelId="{038C10C3-6C08-4994-8C54-00162629E550}" type="presOf" srcId="{DAA47129-5CF5-494D-8DF0-0B6503C2A097}" destId="{642721DD-7C39-41C3-875D-3CA70A33921B}" srcOrd="0" destOrd="0" presId="urn:microsoft.com/office/officeart/2005/8/layout/hChevron3"/>
+    <dgm:cxn modelId="{79D7E263-B979-4818-BF81-29C7C1590D62}" type="presOf" srcId="{E6C41E37-87BB-4A51-8EBE-D5A9A41F9265}" destId="{73A29975-F2E3-4E05-8C4F-C53E2CAE533D}" srcOrd="0" destOrd="0" presId="urn:microsoft.com/office/officeart/2005/8/layout/hChevron3"/>
+    <dgm:cxn modelId="{2FCAF97E-B0F5-44B5-B397-BDC42414E784}" srcId="{E40EBCBA-B57B-4B72-93C9-7012CE3F853F}" destId="{6AC02E55-C9CD-4437-A331-F64D2E18E913}" srcOrd="3" destOrd="0" parTransId="{F868498C-F13D-427A-AE06-60273B50643D}" sibTransId="{1DA2FCF6-F02D-4CDA-8B71-3C19EE6A0917}"/>
+    <dgm:cxn modelId="{26000AAD-4F49-464C-99F4-90582F33CA37}" srcId="{E40EBCBA-B57B-4B72-93C9-7012CE3F853F}" destId="{E6C41E37-87BB-4A51-8EBE-D5A9A41F9265}" srcOrd="1" destOrd="0" parTransId="{A4BBC900-B6FC-4D1D-B8F7-9D89BD04CE31}" sibTransId="{2215C5ED-9364-4BDC-853F-1CEDE4CAF786}"/>
+    <dgm:cxn modelId="{3648F596-21EE-4F46-A967-004E1F85371D}" srcId="{E40EBCBA-B57B-4B72-93C9-7012CE3F853F}" destId="{DAA47129-5CF5-494D-8DF0-0B6503C2A097}" srcOrd="2" destOrd="0" parTransId="{946C14FA-3C32-4773-8CA9-1EC2BEEDB158}" sibTransId="{7D1A8F30-C3A8-482A-AF76-3D1D16DCDD72}"/>
+    <dgm:cxn modelId="{8447C1CE-58CE-4728-9A48-0DED1312B6FF}" type="presOf" srcId="{E40EBCBA-B57B-4B72-93C9-7012CE3F853F}" destId="{69B168D4-0F63-4596-B92B-EDFA58D4C553}" srcOrd="0" destOrd="0" presId="urn:microsoft.com/office/officeart/2005/8/layout/hChevron3"/>
+    <dgm:cxn modelId="{D552E5B7-9918-4A5D-82C5-D09D272E3F2B}" type="presParOf" srcId="{69B168D4-0F63-4596-B92B-EDFA58D4C553}" destId="{68532406-D077-44EE-B221-D85ADE5AB06F}" srcOrd="0" destOrd="0" presId="urn:microsoft.com/office/officeart/2005/8/layout/hChevron3"/>
+    <dgm:cxn modelId="{CF40BA00-A7D2-4791-BA4D-75444664657B}" type="presParOf" srcId="{69B168D4-0F63-4596-B92B-EDFA58D4C553}" destId="{9AA0C20E-E45A-4B30-B75A-54B21E3ECF47}" srcOrd="1" destOrd="0" presId="urn:microsoft.com/office/officeart/2005/8/layout/hChevron3"/>
+    <dgm:cxn modelId="{C6A0E5B0-45D9-40A1-BA3A-7FEFB0941653}" type="presParOf" srcId="{69B168D4-0F63-4596-B92B-EDFA58D4C553}" destId="{73A29975-F2E3-4E05-8C4F-C53E2CAE533D}" srcOrd="2" destOrd="0" presId="urn:microsoft.com/office/officeart/2005/8/layout/hChevron3"/>
+    <dgm:cxn modelId="{090EB268-F9D5-4611-8DE3-DD6E18E2FF43}" type="presParOf" srcId="{69B168D4-0F63-4596-B92B-EDFA58D4C553}" destId="{2EA8EAB0-D646-4167-8138-486852851A12}" srcOrd="3" destOrd="0" presId="urn:microsoft.com/office/officeart/2005/8/layout/hChevron3"/>
+    <dgm:cxn modelId="{7FB7F339-F766-4E85-A860-179F67896A4C}" type="presParOf" srcId="{69B168D4-0F63-4596-B92B-EDFA58D4C553}" destId="{642721DD-7C39-41C3-875D-3CA70A33921B}" srcOrd="4" destOrd="0" presId="urn:microsoft.com/office/officeart/2005/8/layout/hChevron3"/>
+    <dgm:cxn modelId="{615B255A-C4D9-45E6-B1A1-5C98163BC1E0}" type="presParOf" srcId="{69B168D4-0F63-4596-B92B-EDFA58D4C553}" destId="{5866853E-1DA9-4D9A-B668-5750ECA09608}" srcOrd="5" destOrd="0" presId="urn:microsoft.com/office/officeart/2005/8/layout/hChevron3"/>
+    <dgm:cxn modelId="{D23920DA-DCD3-4A78-AD71-42FC2C3B18CF}" type="presParOf" srcId="{69B168D4-0F63-4596-B92B-EDFA58D4C553}" destId="{ECF8B46B-C1BC-419D-ACDA-F9606997A28B}" srcOrd="6" destOrd="0" presId="urn:microsoft.com/office/officeart/2005/8/layout/hChevron3"/>
+  </dgm:cxnLst>
+  <dgm:bg/>
+  <dgm:whole/>
+  <dgm:extLst>
+    <a:ext uri="http://schemas.microsoft.com/office/drawing/2008/diagram">
+      <dsp:dataModelExt xmlns:dsp="http://schemas.microsoft.com/office/drawing/2008/diagram" relId="rId11" minVer="http://schemas.openxmlformats.org/drawingml/2006/diagram"/>
+    </a:ext>
+  </dgm:extLst>
+</dgm:dataModel>
+</file>
+
+<file path=word/diagrams/drawing1.xml><?xml version="1.0" encoding="utf-8"?>
+<dsp:drawing xmlns:dgm="http://schemas.openxmlformats.org/drawingml/2006/diagram" xmlns:dsp="http://schemas.microsoft.com/office/drawing/2008/diagram" xmlns:a="http://schemas.openxmlformats.org/drawingml/2006/main">
+  <dsp:spTree>
+    <dsp:nvGrpSpPr>
+      <dsp:cNvPr id="0" name=""/>
+      <dsp:cNvGrpSpPr/>
+    </dsp:nvGrpSpPr>
+    <dsp:grpSpPr/>
+    <dsp:sp modelId="{68532406-D077-44EE-B221-D85ADE5AB06F}">
+      <dsp:nvSpPr>
+        <dsp:cNvPr id="0" name=""/>
+        <dsp:cNvSpPr/>
+      </dsp:nvSpPr>
+      <dsp:spPr>
+        <a:xfrm>
+          <a:off x="1543" y="354255"/>
+          <a:ext cx="1548394" cy="619357"/>
+        </a:xfrm>
+        <a:prstGeom prst="homePlate">
+          <a:avLst/>
+        </a:prstGeom>
+        <a:solidFill>
+          <a:schemeClr val="accent1">
+            <a:hueOff val="0"/>
+            <a:satOff val="0"/>
+            <a:lumOff val="0"/>
+            <a:alphaOff val="0"/>
+          </a:schemeClr>
+        </a:solidFill>
+        <a:ln w="12700" cap="flat" cmpd="sng" algn="ctr">
+          <a:solidFill>
+            <a:schemeClr val="lt1">
+              <a:hueOff val="0"/>
+              <a:satOff val="0"/>
+              <a:lumOff val="0"/>
+              <a:alphaOff val="0"/>
+            </a:schemeClr>
+          </a:solidFill>
+          <a:prstDash val="solid"/>
+          <a:miter lim="800000"/>
+        </a:ln>
+        <a:effectLst/>
+      </dsp:spPr>
+      <dsp:style>
+        <a:lnRef idx="2">
+          <a:scrgbClr r="0" g="0" b="0"/>
+        </a:lnRef>
+        <a:fillRef idx="1">
+          <a:scrgbClr r="0" g="0" b="0"/>
+        </a:fillRef>
+        <a:effectRef idx="0">
+          <a:scrgbClr r="0" g="0" b="0"/>
+        </a:effectRef>
+        <a:fontRef idx="minor">
+          <a:schemeClr val="lt1"/>
+        </a:fontRef>
+      </dsp:style>
+      <dsp:txBody>
+        <a:bodyPr spcFirstLastPara="0" vert="horz" wrap="square" lIns="128016" tIns="64008" rIns="32004" bIns="64008" numCol="1" spcCol="1270" anchor="ctr" anchorCtr="0">
+          <a:noAutofit/>
+        </a:bodyPr>
+        <a:lstStyle/>
+        <a:p>
+          <a:pPr lvl="0" algn="ctr" defTabSz="1066800">
+            <a:lnSpc>
+              <a:spcPct val="90000"/>
+            </a:lnSpc>
+            <a:spcBef>
+              <a:spcPct val="0"/>
+            </a:spcBef>
+            <a:spcAft>
+              <a:spcPct val="35000"/>
+            </a:spcAft>
+          </a:pPr>
+          <a:r>
+            <a:rPr lang="zh-TW" altLang="en-US" sz="2400" kern="1200">
+              <a:latin typeface="Consolas" pitchFamily="49" charset="0"/>
+              <a:ea typeface="微軟正黑體" pitchFamily="34" charset="-120"/>
+            </a:rPr>
+            <a:t>角色</a:t>
+          </a:r>
+        </a:p>
+      </dsp:txBody>
+      <dsp:txXfrm>
+        <a:off x="1543" y="354255"/>
+        <a:ext cx="1393555" cy="619357"/>
+      </dsp:txXfrm>
+    </dsp:sp>
+    <dsp:sp modelId="{73A29975-F2E3-4E05-8C4F-C53E2CAE533D}">
+      <dsp:nvSpPr>
+        <dsp:cNvPr id="0" name=""/>
+        <dsp:cNvSpPr/>
+      </dsp:nvSpPr>
+      <dsp:spPr>
+        <a:xfrm>
+          <a:off x="1240259" y="354255"/>
+          <a:ext cx="1548394" cy="619357"/>
+        </a:xfrm>
+        <a:prstGeom prst="chevron">
+          <a:avLst/>
+        </a:prstGeom>
+        <a:solidFill>
+          <a:schemeClr val="accent1">
+            <a:hueOff val="0"/>
+            <a:satOff val="0"/>
+            <a:lumOff val="0"/>
+            <a:alphaOff val="0"/>
+          </a:schemeClr>
+        </a:solidFill>
+        <a:ln w="12700" cap="flat" cmpd="sng" algn="ctr">
+          <a:solidFill>
+            <a:schemeClr val="lt1">
+              <a:hueOff val="0"/>
+              <a:satOff val="0"/>
+              <a:lumOff val="0"/>
+              <a:alphaOff val="0"/>
+            </a:schemeClr>
+          </a:solidFill>
+          <a:prstDash val="solid"/>
+          <a:miter lim="800000"/>
+        </a:ln>
+        <a:effectLst/>
+      </dsp:spPr>
+      <dsp:style>
+        <a:lnRef idx="2">
+          <a:scrgbClr r="0" g="0" b="0"/>
+        </a:lnRef>
+        <a:fillRef idx="1">
+          <a:scrgbClr r="0" g="0" b="0"/>
+        </a:fillRef>
+        <a:effectRef idx="0">
+          <a:scrgbClr r="0" g="0" b="0"/>
+        </a:effectRef>
+        <a:fontRef idx="minor">
+          <a:schemeClr val="lt1"/>
+        </a:fontRef>
+      </dsp:style>
+      <dsp:txBody>
+        <a:bodyPr spcFirstLastPara="0" vert="horz" wrap="square" lIns="96012" tIns="64008" rIns="32004" bIns="64008" numCol="1" spcCol="1270" anchor="ctr" anchorCtr="0">
+          <a:noAutofit/>
+        </a:bodyPr>
+        <a:lstStyle/>
+        <a:p>
+          <a:pPr lvl="0" algn="ctr" defTabSz="1066800">
+            <a:lnSpc>
+              <a:spcPct val="90000"/>
+            </a:lnSpc>
+            <a:spcBef>
+              <a:spcPct val="0"/>
+            </a:spcBef>
+            <a:spcAft>
+              <a:spcPct val="35000"/>
+            </a:spcAft>
+          </a:pPr>
+          <a:r>
+            <a:rPr lang="zh-TW" altLang="en-US" sz="2400" kern="1200">
+              <a:latin typeface="Consolas" pitchFamily="49" charset="0"/>
+              <a:ea typeface="微軟正黑體" pitchFamily="34" charset="-120"/>
+            </a:rPr>
+            <a:t>目標</a:t>
+          </a:r>
+        </a:p>
+      </dsp:txBody>
+      <dsp:txXfrm>
+        <a:off x="1549938" y="354255"/>
+        <a:ext cx="929037" cy="619357"/>
+      </dsp:txXfrm>
+    </dsp:sp>
+    <dsp:sp modelId="{642721DD-7C39-41C3-875D-3CA70A33921B}">
+      <dsp:nvSpPr>
+        <dsp:cNvPr id="0" name=""/>
+        <dsp:cNvSpPr/>
+      </dsp:nvSpPr>
+      <dsp:spPr>
+        <a:xfrm>
+          <a:off x="2478975" y="354255"/>
+          <a:ext cx="1548394" cy="619357"/>
+        </a:xfrm>
+        <a:prstGeom prst="chevron">
+          <a:avLst/>
+        </a:prstGeom>
+        <a:solidFill>
+          <a:schemeClr val="accent1">
+            <a:hueOff val="0"/>
+            <a:satOff val="0"/>
+            <a:lumOff val="0"/>
+            <a:alphaOff val="0"/>
+          </a:schemeClr>
+        </a:solidFill>
+        <a:ln w="12700" cap="flat" cmpd="sng" algn="ctr">
+          <a:solidFill>
+            <a:schemeClr val="lt1">
+              <a:hueOff val="0"/>
+              <a:satOff val="0"/>
+              <a:lumOff val="0"/>
+              <a:alphaOff val="0"/>
+            </a:schemeClr>
+          </a:solidFill>
+          <a:prstDash val="solid"/>
+          <a:miter lim="800000"/>
+        </a:ln>
+        <a:effectLst/>
+      </dsp:spPr>
+      <dsp:style>
+        <a:lnRef idx="2">
+          <a:scrgbClr r="0" g="0" b="0"/>
+        </a:lnRef>
+        <a:fillRef idx="1">
+          <a:scrgbClr r="0" g="0" b="0"/>
+        </a:fillRef>
+        <a:effectRef idx="0">
+          <a:scrgbClr r="0" g="0" b="0"/>
+        </a:effectRef>
+        <a:fontRef idx="minor">
+          <a:schemeClr val="lt1"/>
+        </a:fontRef>
+      </dsp:style>
+      <dsp:txBody>
+        <a:bodyPr spcFirstLastPara="0" vert="horz" wrap="square" lIns="96012" tIns="64008" rIns="32004" bIns="64008" numCol="1" spcCol="1270" anchor="ctr" anchorCtr="0">
+          <a:noAutofit/>
+        </a:bodyPr>
+        <a:lstStyle/>
+        <a:p>
+          <a:pPr lvl="0" algn="ctr" defTabSz="1066800">
+            <a:lnSpc>
+              <a:spcPct val="90000"/>
+            </a:lnSpc>
+            <a:spcBef>
+              <a:spcPct val="0"/>
+            </a:spcBef>
+            <a:spcAft>
+              <a:spcPct val="35000"/>
+            </a:spcAft>
+          </a:pPr>
+          <a:r>
+            <a:rPr lang="zh-TW" altLang="en-US" sz="2400" kern="1200">
+              <a:latin typeface="Consolas" pitchFamily="49" charset="0"/>
+              <a:ea typeface="微軟正黑體" pitchFamily="34" charset="-120"/>
+            </a:rPr>
+            <a:t>活動</a:t>
+          </a:r>
+        </a:p>
+      </dsp:txBody>
+      <dsp:txXfrm>
+        <a:off x="2788654" y="354255"/>
+        <a:ext cx="929037" cy="619357"/>
+      </dsp:txXfrm>
+    </dsp:sp>
+    <dsp:sp modelId="{ECF8B46B-C1BC-419D-ACDA-F9606997A28B}">
+      <dsp:nvSpPr>
+        <dsp:cNvPr id="0" name=""/>
+        <dsp:cNvSpPr/>
+      </dsp:nvSpPr>
+      <dsp:spPr>
+        <a:xfrm>
+          <a:off x="3717690" y="354255"/>
+          <a:ext cx="1548394" cy="619357"/>
+        </a:xfrm>
+        <a:prstGeom prst="chevron">
+          <a:avLst/>
+        </a:prstGeom>
+        <a:solidFill>
+          <a:schemeClr val="accent1">
+            <a:hueOff val="0"/>
+            <a:satOff val="0"/>
+            <a:lumOff val="0"/>
+            <a:alphaOff val="0"/>
+          </a:schemeClr>
+        </a:solidFill>
+        <a:ln w="12700" cap="flat" cmpd="sng" algn="ctr">
+          <a:solidFill>
+            <a:schemeClr val="lt1">
+              <a:hueOff val="0"/>
+              <a:satOff val="0"/>
+              <a:lumOff val="0"/>
+              <a:alphaOff val="0"/>
+            </a:schemeClr>
+          </a:solidFill>
+          <a:prstDash val="solid"/>
+          <a:miter lim="800000"/>
+        </a:ln>
+        <a:effectLst/>
+      </dsp:spPr>
+      <dsp:style>
+        <a:lnRef idx="2">
+          <a:scrgbClr r="0" g="0" b="0"/>
+        </a:lnRef>
+        <a:fillRef idx="1">
+          <a:scrgbClr r="0" g="0" b="0"/>
+        </a:fillRef>
+        <a:effectRef idx="0">
+          <a:scrgbClr r="0" g="0" b="0"/>
+        </a:effectRef>
+        <a:fontRef idx="minor">
+          <a:schemeClr val="lt1"/>
+        </a:fontRef>
+      </dsp:style>
+      <dsp:txBody>
+        <a:bodyPr spcFirstLastPara="0" vert="horz" wrap="square" lIns="96012" tIns="64008" rIns="32004" bIns="64008" numCol="1" spcCol="1270" anchor="ctr" anchorCtr="0">
+          <a:noAutofit/>
+        </a:bodyPr>
+        <a:lstStyle/>
+        <a:p>
+          <a:pPr lvl="0" algn="ctr" defTabSz="1066800">
+            <a:lnSpc>
+              <a:spcPct val="90000"/>
+            </a:lnSpc>
+            <a:spcBef>
+              <a:spcPct val="0"/>
+            </a:spcBef>
+            <a:spcAft>
+              <a:spcPct val="35000"/>
+            </a:spcAft>
+          </a:pPr>
+          <a:r>
+            <a:rPr lang="zh-TW" altLang="en-US" sz="2400" kern="1200"/>
+            <a:t>任務</a:t>
+          </a:r>
+        </a:p>
+      </dsp:txBody>
+      <dsp:txXfrm>
+        <a:off x="4027369" y="354255"/>
+        <a:ext cx="929037" cy="619357"/>
+      </dsp:txXfrm>
+    </dsp:sp>
+  </dsp:spTree>
+</dsp:drawing>
+</file>
+
+<file path=word/diagrams/layout1.xml><?xml version="1.0" encoding="utf-8"?>
+<dgm:layoutDef xmlns:dgm="http://schemas.openxmlformats.org/drawingml/2006/diagram" xmlns:a="http://schemas.openxmlformats.org/drawingml/2006/main" uniqueId="urn:microsoft.com/office/officeart/2005/8/layout/hChevron3">
+  <dgm:title val=""/>
+  <dgm:desc val=""/>
+  <dgm:catLst>
+    <dgm:cat type="process" pri="10000"/>
+  </dgm:catLst>
+  <dgm:sampData useDef="1">
+    <dgm:dataModel>
+      <dgm:ptLst/>
+      <dgm:bg/>
+      <dgm:whole/>
+    </dgm:dataModel>
+  </dgm:sampData>
+  <dgm:styleData>
+    <dgm:dataModel>
+      <dgm:ptLst>
+        <dgm:pt modelId="0" type="doc"/>
+        <dgm:pt modelId="1"/>
+        <dgm:pt modelId="2"/>
+      </dgm:ptLst>
+      <dgm:cxnLst>
+        <dgm:cxn modelId="3" srcId="0" destId="1" srcOrd="0" destOrd="0"/>
+        <dgm:cxn modelId="4" srcId="0" destId="2" srcOrd="1" destOrd="0"/>
+      </dgm:cxnLst>
+      <dgm:bg/>
+      <dgm:whole/>
+    </dgm:dataModel>
+  </dgm:styleData>
+  <dgm:clrData>
+    <dgm:dataModel>
+      <dgm:ptLst>
+        <dgm:pt modelId="0" type="doc"/>
+        <dgm:pt modelId="1"/>
+        <dgm:pt modelId="2"/>
+        <dgm:pt modelId="3"/>
+        <dgm:pt modelId="4"/>
+      </dgm:ptLst>
+      <dgm:cxnLst>
+        <dgm:cxn modelId="5" srcId="0" destId="1" srcOrd="0" destOrd="0"/>
+        <dgm:cxn modelId="6" srcId="0" destId="2" srcOrd="1" destOrd="0"/>
+        <dgm:cxn modelId="7" srcId="0" destId="3" srcOrd="2" destOrd="0"/>
+        <dgm:cxn modelId="8" srcId="0" destId="4" srcOrd="3" destOrd="0"/>
+      </dgm:cxnLst>
+      <dgm:bg/>
+      <dgm:whole/>
+    </dgm:dataModel>
+  </dgm:clrData>
+  <dgm:layoutNode name="Name0">
+    <dgm:varLst>
+      <dgm:dir/>
+      <dgm:resizeHandles val="exact"/>
+    </dgm:varLst>
+    <dgm:choose name="Name1">
+      <dgm:if name="Name2" func="var" arg="dir" op="equ" val="norm">
+        <dgm:alg type="lin"/>
+      </dgm:if>
+      <dgm:else name="Name3">
+        <dgm:alg type="lin">
+          <dgm:param type="linDir" val="fromR"/>
+        </dgm:alg>
+      </dgm:else>
+    </dgm:choose>
+    <dgm:shape xmlns:r="http://schemas.openxmlformats.org/officeDocument/2006/relationships" r:blip="">
+      <dgm:adjLst/>
+    </dgm:shape>
+    <dgm:presOf/>
+    <dgm:choose name="Name4">
+      <dgm:if name="Name5" axis="root des" func="maxDepth" op="gte" val="2">
+        <dgm:constrLst>
+          <dgm:constr type="w" for="ch" forName="parAndChTx" refType="w"/>
+          <dgm:constr type="primFontSz" for="ch" ptType="node" op="equ"/>
+          <dgm:constr type="w" for="ch" forName="parAndChSpace" refType="w" refFor="ch" refForName="parAndChTx" fact="-0.2"/>
+          <dgm:constr type="w" for="ch" ptType="sibTrans" op="equ"/>
+        </dgm:constrLst>
+        <dgm:ruleLst/>
+        <dgm:forEach name="Name6" axis="ch" ptType="node">
+          <dgm:layoutNode name="parAndChTx">
+            <dgm:varLst>
+              <dgm:bulletEnabled val="1"/>
+            </dgm:varLst>
+            <dgm:alg type="tx"/>
+            <dgm:choose name="Name7">
+              <dgm:if name="Name8" func="var" arg="dir" op="equ" val="norm">
+                <dgm:choose name="Name9">
+                  <dgm:if name="Name10" axis="self" ptType="node" func="pos" op="equ" val="1">
+                    <dgm:shape xmlns:r="http://schemas.openxmlformats.org/officeDocument/2006/relationships" type="homePlate" r:blip="">
+                      <dgm:adjLst>
+                        <dgm:adj idx="1" val="0.25"/>
+                      </dgm:adjLst>
+                    </dgm:shape>
+                    <dgm:presOf axis="desOrSelf" ptType="node"/>
+                    <dgm:constrLst>
+                      <dgm:constr type="h" refType="w" op="equ" fact="0.8"/>
+                      <dgm:constr type="primFontSz" val="65"/>
+                      <dgm:constr type="tMarg" refType="primFontSz" fact="0.2"/>
+                      <dgm:constr type="bMarg" refType="primFontSz" fact="0.2"/>
+                      <dgm:constr type="lMarg" refType="w" fact="0.1"/>
+                      <dgm:constr type="rMarg" refType="w" fact="0.4"/>
+                    </dgm:constrLst>
+                  </dgm:if>
+                  <dgm:else name="Name11">
+                    <dgm:shape xmlns:r="http://schemas.openxmlformats.org/officeDocument/2006/relationships" type="chevron" r:blip="">
+                      <dgm:adjLst>
+                        <dgm:adj idx="1" val="0.25"/>
+                      </dgm:adjLst>
+                    </dgm:shape>
+                    <dgm:presOf axis="desOrSelf" ptType="node"/>
+                    <dgm:constrLst>
+                      <dgm:constr type="h" refType="w" op="equ" fact="0.8"/>
+                      <dgm:constr type="primFontSz" val="65"/>
+                      <dgm:constr type="tMarg" refType="primFontSz" fact="0.2"/>
+                      <dgm:constr type="bMarg" refType="primFontSz" fact="0.2"/>
+                      <dgm:constr type="lMarg" refType="w" fact="0.1"/>
+                      <dgm:constr type="rMarg" refType="w" fact="0.1"/>
+                    </dgm:constrLst>
+                  </dgm:else>
+                </dgm:choose>
+              </dgm:if>
+              <dgm:else name="Name12">
+                <dgm:choose name="Name13">
+                  <dgm:if name="Name14" axis="self" ptType="node" func="pos" op="equ" val="1">
+                    <dgm:shape xmlns:r="http://schemas.openxmlformats.org/officeDocument/2006/relationships" rot="180" type="homePlate" r:blip="">
+                      <dgm:adjLst>
+                        <dgm:adj idx="1" val="0.25"/>
+                      </dgm:adjLst>
+                    </dgm:shape>
+                    <dgm:presOf axis="desOrSelf" ptType="node"/>
+                    <dgm:constrLst>
+                      <dgm:constr type="h" refType="w" op="equ" fact="0.8"/>
+                      <dgm:constr type="primFontSz" val="65"/>
+                      <dgm:constr type="tMarg" refType="primFontSz" fact="0.2"/>
+                      <dgm:constr type="bMarg" refType="primFontSz" fact="0.2"/>
+                      <dgm:constr type="lMarg" refType="w" fact="0.4"/>
+                      <dgm:constr type="rMarg" refType="w" fact="0.1"/>
+                    </dgm:constrLst>
+                  </dgm:if>
+                  <dgm:else name="Name15">
+                    <dgm:shape xmlns:r="http://schemas.openxmlformats.org/officeDocument/2006/relationships" rot="180" type="chevron" r:blip="">
+                      <dgm:adjLst>
+                        <dgm:adj idx="1" val="0.25"/>
+                      </dgm:adjLst>
+                    </dgm:shape>
+                    <dgm:presOf axis="desOrSelf" ptType="node"/>
+                    <dgm:constrLst>
+                      <dgm:constr type="h" refType="w" op="equ" fact="0.8"/>
+                      <dgm:constr type="primFontSz" val="65"/>
+                      <dgm:constr type="tMarg" refType="primFontSz" fact="0.2"/>
+                      <dgm:constr type="bMarg" refType="primFontSz" fact="0.2"/>
+                      <dgm:constr type="lMarg" refType="w" fact="0.1"/>
+                      <dgm:constr type="rMarg" refType="w" fact="0.1"/>
+                    </dgm:constrLst>
+                  </dgm:else>
+                </dgm:choose>
+              </dgm:else>
+            </dgm:choose>
+            <dgm:ruleLst>
+              <dgm:rule type="primFontSz" val="5" fact="NaN" max="NaN"/>
+            </dgm:ruleLst>
+          </dgm:layoutNode>
+          <dgm:forEach name="Name16" axis="followSib" ptType="sibTrans" cnt="1">
+            <dgm:layoutNode name="parAndChSpace">
+              <dgm:alg type="sp"/>
+              <dgm:shape xmlns:r="http://schemas.openxmlformats.org/officeDocument/2006/relationships" r:blip="">
+                <dgm:adjLst/>
+              </dgm:shape>
+              <dgm:presOf/>
+              <dgm:constrLst/>
+              <dgm:ruleLst/>
+            </dgm:layoutNode>
+          </dgm:forEach>
+        </dgm:forEach>
+      </dgm:if>
+      <dgm:else name="Name17">
+        <dgm:constrLst>
+          <dgm:constr type="w" for="ch" forName="parTxOnly" refType="w"/>
+          <dgm:constr type="primFontSz" for="ch" ptType="node" op="equ"/>
+          <dgm:constr type="w" for="ch" forName="parSpace" refType="w" refFor="ch" refForName="parTxOnly" fact="-0.2"/>
+          <dgm:constr type="w" for="ch" ptType="sibTrans" op="equ"/>
+        </dgm:constrLst>
+        <dgm:ruleLst/>
+        <dgm:forEach name="Name18" axis="ch" ptType="node">
+          <dgm:layoutNode name="parTxOnly">
+            <dgm:varLst>
+              <dgm:bulletEnabled val="1"/>
+            </dgm:varLst>
+            <dgm:alg type="tx"/>
+            <dgm:presOf axis="desOrSelf" ptType="node"/>
+            <dgm:choose name="Name19">
+              <dgm:if name="Name20" func="var" arg="dir" op="equ" val="norm">
+                <dgm:choose name="Name21">
+                  <dgm:if name="Name22" axis="self" ptType="node" func="pos" op="equ" val="1">
+                    <dgm:shape xmlns:r="http://schemas.openxmlformats.org/officeDocument/2006/relationships" type="homePlate" r:blip="">
+                      <dgm:adjLst/>
+                    </dgm:shape>
+                    <dgm:constrLst>
+                      <dgm:constr type="h" refType="w" op="equ" fact="0.4"/>
+                      <dgm:constr type="primFontSz" val="65"/>
+                      <dgm:constr type="tMarg" refType="primFontSz" fact="0.21"/>
+                      <dgm:constr type="bMarg" refType="primFontSz" fact="0.21"/>
+                      <dgm:constr type="lMarg" refType="primFontSz" fact="0.42"/>
+                      <dgm:constr type="rMarg" refType="primFontSz" fact="0.105"/>
+                    </dgm:constrLst>
+                  </dgm:if>
+                  <dgm:else name="Name23">
+                    <dgm:shape xmlns:r="http://schemas.openxmlformats.org/officeDocument/2006/relationships" type="chevron" r:blip="">
+                      <dgm:adjLst/>
+                    </dgm:shape>
+                    <dgm:constrLst>
+                      <dgm:constr type="h" refType="w" op="equ" fact="0.4"/>
+                      <dgm:constr type="primFontSz" val="65"/>
+                      <dgm:constr type="tMarg" refType="primFontSz" fact="0.21"/>
+                      <dgm:constr type="bMarg" refType="primFontSz" fact="0.21"/>
+                      <dgm:constr type="lMarg" refType="primFontSz" fact="0.315"/>
+                      <dgm:constr type="rMarg" refType="primFontSz" fact="0.105"/>
+                    </dgm:constrLst>
+                  </dgm:else>
+                </dgm:choose>
+              </dgm:if>
+              <dgm:else name="Name24">
+                <dgm:choose name="Name25">
+                  <dgm:if name="Name26" axis="self" ptType="node" func="pos" op="equ" val="1">
+                    <dgm:shape xmlns:r="http://schemas.openxmlformats.org/officeDocument/2006/relationships" rot="180" type="homePlate" r:blip="">
+                      <dgm:adjLst/>
+                    </dgm:shape>
+                    <dgm:constrLst>
+                      <dgm:constr type="h" refType="w" op="equ" fact="0.4"/>
+                      <dgm:constr type="primFontSz" val="65"/>
+                      <dgm:constr type="tMarg" refType="primFontSz" fact="0.21"/>
+                      <dgm:constr type="bMarg" refType="primFontSz" fact="0.21"/>
+                      <dgm:constr type="lMarg" refType="primFontSz" fact="0.105"/>
+                      <dgm:constr type="rMarg" refType="primFontSz" fact="0.42"/>
+                    </dgm:constrLst>
+                  </dgm:if>
+                  <dgm:else name="Name27">
+                    <dgm:shape xmlns:r="http://schemas.openxmlformats.org/officeDocument/2006/relationships" rot="180" type="chevron" r:blip="">
+                      <dgm:adjLst/>
+                    </dgm:shape>
+                    <dgm:constrLst>
+                      <dgm:constr type="h" refType="w" op="equ" fact="0.4"/>
+                      <dgm:constr type="primFontSz" val="65"/>
+                      <dgm:constr type="tMarg" refType="primFontSz" fact="0.21"/>
+                      <dgm:constr type="bMarg" refType="primFontSz" fact="0.21"/>
+                      <dgm:constr type="lMarg" refType="primFontSz" fact="0.105"/>
+                      <dgm:constr type="rMarg" refType="primFontSz" fact="0.315"/>
+                    </dgm:constrLst>
+                  </dgm:else>
+                </dgm:choose>
+              </dgm:else>
+            </dgm:choose>
+            <dgm:ruleLst>
+              <dgm:rule type="primFontSz" val="5" fact="NaN" max="NaN"/>
+            </dgm:ruleLst>
+          </dgm:layoutNode>
+          <dgm:forEach name="Name28" axis="followSib" ptType="sibTrans" cnt="1">
+            <dgm:layoutNode name="parSpace">
+              <dgm:alg type="sp"/>
+              <dgm:shape xmlns:r="http://schemas.openxmlformats.org/officeDocument/2006/relationships" r:blip="">
+                <dgm:adjLst/>
+              </dgm:shape>
+              <dgm:presOf/>
+              <dgm:constrLst/>
+              <dgm:ruleLst/>
+            </dgm:layoutNode>
+          </dgm:forEach>
+        </dgm:forEach>
+      </dgm:else>
+    </dgm:choose>
+  </dgm:layoutNode>
+</dgm:layoutDef>
+</file>
+
+<file path=word/diagrams/quickStyle1.xml><?xml version="1.0" encoding="utf-8"?>
+<dgm:styleDef xmlns:dgm="http://schemas.openxmlformats.org/drawingml/2006/diagram" xmlns:a="http://schemas.openxmlformats.org/drawingml/2006/main" uniqueId="urn:microsoft.com/office/officeart/2005/8/quickstyle/simple1">
+  <dgm:title val=""/>
+  <dgm:desc val=""/>
+  <dgm:catLst>
+    <dgm:cat type="simple" pri="10100"/>
+  </dgm:catLst>
+  <dgm:scene3d>
+    <a:camera prst="orthographicFront"/>
+    <a:lightRig rig="threePt" dir="t"/>
+  </dgm:scene3d>
+  <dgm:styleLbl name="node0">
+    <dgm:scene3d>
+      <a:camera prst="orthographicFront"/>
+      <a:lightRig rig="threePt" dir="t"/>
+    </dgm:scene3d>
+    <dgm:sp3d/>
+    <dgm:txPr/>
+    <dgm:style>
+      <a:lnRef idx="2">
+        <a:scrgbClr r="0" g="0" b="0"/>
+      </a:lnRef>
+      <a:fillRef idx="1">
+        <a:scrgbClr r="0" g="0" b="0"/>
+      </a:fillRef>
+      <a:effectRef idx="0">
+        <a:scrgbClr r="0" g="0" b="0"/>
+      </a:effectRef>
+      <a:fontRef idx="minor">
+        <a:schemeClr val="lt1"/>
+      </a:fontRef>
+    </dgm:style>
+  </dgm:styleLbl>
+  <dgm:styleLbl name="lnNode1">
+    <dgm:scene3d>
+      <a:camera prst="orthographicFront"/>
+      <a:lightRig rig="threePt" dir="t"/>
+    </dgm:scene3d>
+    <dgm:sp3d/>
+    <dgm:txPr/>
+    <dgm:style>
+      <a:lnRef idx="2">
+        <a:scrgbClr r="0" g="0" b="0"/>
+      </a:lnRef>
+      <a:fillRef idx="1">
+        <a:scrgbClr r="0" g="0" b="0"/>
+      </a:fillRef>
+      <a:effectRef idx="0">
+        <a:scrgbClr r="0" g="0" b="0"/>
+      </a:effectRef>
+      <a:fontRef idx="minor">
+        <a:schemeClr val="lt1"/>
+      </a:fontRef>
+    </dgm:style>
+  </dgm:styleLbl>
+  <dgm:styleLbl name="vennNode1">
+    <dgm:scene3d>
+      <a:camera prst="orthographicFront"/>
+      <a:lightRig rig="threePt" dir="t"/>
+    </dgm:scene3d>
+    <dgm:sp3d/>
+    <dgm:txPr/>
+    <dgm:style>
+      <a:lnRef idx="2">
+        <a:scrgbClr r="0" g="0" b="0"/>
+      </a:lnRef>
+      <a:fillRef idx="1">
+        <a:scrgbClr r="0" g="0" b="0"/>
+      </a:fillRef>
+      <a:effectRef idx="0">
+        <a:scrgbClr r="0" g="0" b="0"/>
+      </a:effectRef>
+      <a:fontRef idx="minor">
+        <a:schemeClr val="tx1"/>
+      </a:fontRef>
+    </dgm:style>
+  </dgm:styleLbl>
+  <dgm:styleLbl name="alignNode1">
+    <dgm:scene3d>
+      <a:camera prst="orthographicFront"/>
+      <a:lightRig rig="threePt" dir="t"/>
+    </dgm:scene3d>
+    <dgm:sp3d/>
+    <dgm:txPr/>
+    <dgm:style>
+      <a:lnRef idx="2">
+        <a:scrgbClr r="0" g="0" b="0"/>
+      </a:lnRef>
+      <a:fillRef idx="1">
+        <a:scrgbClr r="0" g="0" b="0"/>
+      </a:fillRef>
+      <a:effectRef idx="0">
+        <a:scrgbClr r="0" g="0" b="0"/>
+      </a:effectRef>
+      <a:fontRef idx="minor">
+        <a:schemeClr val="lt1"/>
+      </a:fontRef>
+    </dgm:style>
+  </dgm:styleLbl>
+  <dgm:styleLbl name="node1">
+    <dgm:scene3d>
+      <a:camera prst="orthographicFront"/>
+      <a:lightRig rig="threePt" dir="t"/>
+    </dgm:scene3d>
+    <dgm:sp3d/>
+    <dgm:txPr/>
+    <dgm:style>
+      <a:lnRef idx="2">
+        <a:scrgbClr r="0" g="0" b="0"/>
+      </a:lnRef>
+      <a:fillRef idx="1">
+        <a:scrgbClr r="0" g="0" b="0"/>
+      </a:fillRef>
+      <a:effectRef idx="0">
+        <a:scrgbClr r="0" g="0" b="0"/>
+      </a:effectRef>
+      <a:fontRef idx="minor">
+        <a:schemeClr val="lt1"/>
+      </a:fontRef>
+    </dgm:style>
+  </dgm:styleLbl>
+  <dgm:styleLbl name="node2">
+    <dgm:scene3d>
+      <a:camera prst="orthographicFront"/>
+      <a:lightRig rig="threePt" dir="t"/>
+    </dgm:scene3d>
+    <dgm:sp3d/>
+    <dgm:txPr/>
+    <dgm:style>
+      <a:lnRef idx="2">
+        <a:scrgbClr r="0" g="0" b="0"/>
+      </a:lnRef>
+      <a:fillRef idx="1">
+        <a:scrgbClr r="0" g="0" b="0"/>
+      </a:fillRef>
+      <a:effectRef idx="0">
+        <a:scrgbClr r="0" g="0" b="0"/>
+      </a:effectRef>
+      <a:fontRef idx="minor">
+        <a:schemeClr val="lt1"/>
+      </a:fontRef>
+    </dgm:style>
+  </dgm:styleLbl>
+  <dgm:styleLbl name="node3">
+    <dgm:scene3d>
+      <a:camera prst="orthographicFront"/>
+      <a:lightRig rig="threePt" dir="t"/>
+    </dgm:scene3d>
+    <dgm:sp3d/>
+    <dgm:txPr/>
+    <dgm:style>
+      <a:lnRef idx="2">
+        <a:scrgbClr r="0" g="0" b="0"/>
+      </a:lnRef>
+      <a:fillRef idx="1">
+        <a:scrgbClr r="0" g="0" b="0"/>
+      </a:fillRef>
+      <a:effectRef idx="0">
+        <a:scrgbClr r="0" g="0" b="0"/>
+      </a:effectRef>
+      <a:fontRef idx="minor">
+        <a:schemeClr val="lt1"/>
+      </a:fontRef>
+    </dgm:style>
+  </dgm:styleLbl>
+  <dgm:styleLbl name="node4">
+    <dgm:scene3d>
+      <a:camera prst="orthographicFront"/>
+      <a:lightRig rig="threePt" dir="t"/>
+    </dgm:scene3d>
+    <dgm:sp3d/>
+    <dgm:txPr/>
+    <dgm:style>
+      <a:lnRef idx="2">
+        <a:scrgbClr r="0" g="0" b="0"/>
+      </a:lnRef>
+      <a:fillRef idx="1">
+        <a:scrgbClr r="0" g="0" b="0"/>
+      </a:fillRef>
+      <a:effectRef idx="0">
+        <a:scrgbClr r="0" g="0" b="0"/>
+      </a:effectRef>
+      <a:fontRef idx="minor">
+        <a:schemeClr val="lt1"/>
+      </a:fontRef>
+    </dgm:style>
+  </dgm:styleLbl>
+  <dgm:styleLbl name="fgImgPlace1">
+    <dgm:scene3d>
+      <a:camera prst="orthographicFront"/>
+      <a:lightRig rig="threePt" dir="t"/>
+    </dgm:scene3d>
+    <dgm:sp3d/>
+    <dgm:txPr/>
+    <dgm:style>
+      <a:lnRef idx="2">
+        <a:scrgbClr r="0" g="0" b="0"/>
+      </a:lnRef>
+      <a:fillRef idx="1">
+        <a:scrgbClr r="0" g="0" b="0"/>
+      </a:fillRef>
+      <a:effectRef idx="0">
+        <a:scrgbClr r="0" g="0" b="0"/>
+      </a:effectRef>
+      <a:fontRef idx="minor"/>
+    </dgm:style>
+  </dgm:styleLbl>
+  <dgm:styleLbl name="alignImgPlace1">
+    <dgm:scene3d>
+      <a:camera prst="orthographicFront"/>
+      <a:lightRig rig="threePt" dir="t"/>
+    </dgm:scene3d>
+    <dgm:sp3d/>
+    <dgm:txPr/>
+    <dgm:style>
+      <a:lnRef idx="2">
+        <a:scrgbClr r="0" g="0" b="0"/>
+      </a:lnRef>
+      <a:fillRef idx="1">
+        <a:scrgbClr r="0" g="0" b="0"/>
+      </a:fillRef>
+      <a:effectRef idx="0">
+        <a:scrgbClr r="0" g="0" b="0"/>
+      </a:effectRef>
+      <a:fontRef idx="minor"/>
+    </dgm:style>
+  </dgm:styleLbl>
+  <dgm:styleLbl name="bgImgPlace1">
+    <dgm:scene3d>
+      <a:camera prst="orthographicFront"/>
+      <a:lightRig rig="threePt" dir="t"/>
+    </dgm:scene3d>
+    <dgm:sp3d/>
+    <dgm:txPr/>
+    <dgm:style>
+      <a:lnRef idx="2">
+        <a:scrgbClr r="0" g="0" b="0"/>
+      </a:lnRef>
+      <a:fillRef idx="1">
+        <a:scrgbClr r="0" g="0" b="0"/>
+      </a:fillRef>
+      <a:effectRef idx="0">
+        <a:scrgbClr r="0" g="0" b="0"/>
+      </a:effectRef>
+      <a:fontRef idx="minor"/>
+    </dgm:style>
+  </dgm:styleLbl>
+  <dgm:styleLbl name="sibTrans2D1">
+    <dgm:scene3d>
+      <a:camera prst="orthographicFront"/>
+      <a:lightRig rig="threePt" dir="t"/>
+    </dgm:scene3d>
+    <dgm:sp3d/>
+    <dgm:txPr/>
+    <dgm:style>
+      <a:lnRef idx="0">
+        <a:scrgbClr r="0" g="0" b="0"/>
+      </a:lnRef>
+      <a:fillRef idx="1">
+        <a:scrgbClr r="0" g="0" b="0"/>
+      </a:fillRef>
+      <a:effectRef idx="0">
+        <a:scrgbClr r="0" g="0" b="0"/>
+      </a:effectRef>
+      <a:fontRef idx="minor">
+        <a:schemeClr val="lt1"/>
+      </a:fontRef>
+    </dgm:style>
+  </dgm:styleLbl>
+  <dgm:styleLbl name="fgSibTrans2D1">
+    <dgm:scene3d>
+      <a:camera prst="orthographicFront"/>
+      <a:lightRig rig="threePt" dir="t"/>
+    </dgm:scene3d>
+    <dgm:sp3d/>
+    <dgm:txPr/>
+    <dgm:style>
+      <a:lnRef idx="0">
+        <a:scrgbClr r="0" g="0" b="0"/>
+      </a:lnRef>
+      <a:fillRef idx="1">
+        <a:scrgbClr r="0" g="0" b="0"/>
+      </a:fillRef>
+      <a:effectRef idx="0">
+        <a:scrgbClr r="0" g="0" b="0"/>
+      </a:effectRef>
+      <a:fontRef idx="minor">
+        <a:schemeClr val="lt1"/>
+      </a:fontRef>
+    </dgm:style>
+  </dgm:styleLbl>
+  <dgm:styleLbl name="bgSibTrans2D1">
+    <dgm:scene3d>
+      <a:camera prst="orthographicFront"/>
+      <a:lightRig rig="threePt" dir="t"/>
+    </dgm:scene3d>
+    <dgm:sp3d/>
+    <dgm:txPr/>
+    <dgm:style>
+      <a:lnRef idx="0">
+        <a:scrgbClr r="0" g="0" b="0"/>
+      </a:lnRef>
+      <a:fillRef idx="1">
+        <a:scrgbClr r="0" g="0" b="0"/>
+      </a:fillRef>
+      <a:effectRef idx="0">
+        <a:scrgbClr r="0" g="0" b="0"/>
+      </a:effectRef>
+      <a:fontRef idx="minor">
+        <a:schemeClr val="lt1"/>
+      </a:fontRef>
+    </dgm:style>
+  </dgm:styleLbl>
+  <dgm:styleLbl name="sibTrans1D1">
+    <dgm:scene3d>
+      <a:camera prst="orthographicFront"/>
+      <a:lightRig rig="threePt" dir="t"/>
+    </dgm:scene3d>
+    <dgm:sp3d/>
+    <dgm:txPr/>
+    <dgm:style>
+      <a:lnRef idx="1">
+        <a:scrgbClr r="0" g="0" b="0"/>
+      </a:lnRef>
+      <a:fillRef idx="0">
+        <a:scrgbClr r="0" g="0" b="0"/>
+      </a:fillRef>
+      <a:effectRef idx="0">
+        <a:scrgbClr r="0" g="0" b="0"/>
+      </a:effectRef>
+      <a:fontRef idx="minor"/>
+    </dgm:style>
+  </dgm:styleLbl>
+  <dgm:styleLbl name="callout">
+    <dgm:scene3d>
+      <a:camera prst="orthographicFront"/>
+      <a:lightRig rig="threePt" dir="t"/>
+    </dgm:scene3d>
+    <dgm:sp3d/>
+    <dgm:txPr/>
+    <dgm:style>
+      <a:lnRef idx="2">
+        <a:scrgbClr r="0" g="0" b="0"/>
+      </a:lnRef>
+      <a:fillRef idx="1">
+        <a:scrgbClr r="0" g="0" b="0"/>
+      </a:fillRef>
+      <a:effectRef idx="0">
+        <a:scrgbClr r="0" g="0" b="0"/>
+      </a:effectRef>
+      <a:fontRef idx="minor"/>
+    </dgm:style>
+  </dgm:styleLbl>
+  <dgm:styleLbl name="asst0">
+    <dgm:scene3d>
+      <a:camera prst="orthographicFront"/>
+      <a:lightRig rig="threePt" dir="t"/>
+    </dgm:scene3d>
+    <dgm:sp3d/>
+    <dgm:txPr/>
+    <dgm:style>
+      <a:lnRef idx="2">
+        <a:scrgbClr r="0" g="0" b="0"/>
+      </a:lnRef>
+      <a:fillRef idx="1">
+        <a:scrgbClr r="0" g="0" b="0"/>
+      </a:fillRef>
+      <a:effectRef idx="0">
+        <a:scrgbClr r="0" g="0" b="0"/>
+      </a:effectRef>
+      <a:fontRef idx="minor">
+        <a:schemeClr val="lt1"/>
+      </a:fontRef>
+    </dgm:style>
+  </dgm:styleLbl>
+  <dgm:styleLbl name="asst1">
+    <dgm:scene3d>
+      <a:camera prst="orthographicFront"/>
+      <a:lightRig rig="threePt" dir="t"/>
+    </dgm:scene3d>
+    <dgm:sp3d/>
+    <dgm:txPr/>
+    <dgm:style>
+      <a:lnRef idx="2">
+        <a:scrgbClr r="0" g="0" b="0"/>
+      </a:lnRef>
+      <a:fillRef idx="1">
+        <a:scrgbClr r="0" g="0" b="0"/>
+      </a:fillRef>
+      <a:effectRef idx="0">
+        <a:scrgbClr r="0" g="0" b="0"/>
+      </a:effectRef>
+      <a:fontRef idx="minor">
+        <a:schemeClr val="lt1"/>
+      </a:fontRef>
+    </dgm:style>
+  </dgm:styleLbl>
+  <dgm:styleLbl name="asst2">
+    <dgm:scene3d>
+      <a:camera prst="orthographicFront"/>
+      <a:lightRig rig="threePt" dir="t"/>
+    </dgm:scene3d>
+    <dgm:sp3d/>
+    <dgm:txPr/>
+    <dgm:style>
+      <a:lnRef idx="2">
+        <a:scrgbClr r="0" g="0" b="0"/>
+      </a:lnRef>
+      <a:fillRef idx="1">
+        <a:scrgbClr r="0" g="0" b="0"/>
+      </a:fillRef>
+      <a:effectRef idx="0">
+        <a:scrgbClr r="0" g="0" b="0"/>
+      </a:effectRef>
+      <a:fontRef idx="minor">
+        <a:schemeClr val="lt1"/>
+      </a:fontRef>
+    </dgm:style>
+  </dgm:styleLbl>
+  <dgm:styleLbl name="asst3">
+    <dgm:scene3d>
+      <a:camera prst="orthographicFront"/>
+      <a:lightRig rig="threePt" dir="t"/>
+    </dgm:scene3d>
+    <dgm:sp3d/>
+    <dgm:txPr/>
+    <dgm:style>
+      <a:lnRef idx="2">
+        <a:scrgbClr r="0" g="0" b="0"/>
+      </a:lnRef>
+      <a:fillRef idx="1">
+        <a:scrgbClr r="0" g="0" b="0"/>
+      </a:fillRef>
+      <a:effectRef idx="0">
+        <a:scrgbClr r="0" g="0" b="0"/>
+      </a:effectRef>
+      <a:fontRef idx="minor">
+        <a:schemeClr val="lt1"/>
+      </a:fontRef>
+    </dgm:style>
+  </dgm:styleLbl>
+  <dgm:styleLbl name="asst4">
+    <dgm:scene3d>
+      <a:camera prst="orthographicFront"/>
+      <a:lightRig rig="threePt" dir="t"/>
+    </dgm:scene3d>
+    <dgm:sp3d/>
+    <dgm:txPr/>
+    <dgm:style>
+      <a:lnRef idx="2">
+        <a:scrgbClr r="0" g="0" b="0"/>
+      </a:lnRef>
+      <a:fillRef idx="1">
+        <a:scrgbClr r="0" g="0" b="0"/>
+      </a:fillRef>
+      <a:effectRef idx="0">
+        <a:scrgbClr r="0" g="0" b="0"/>
+      </a:effectRef>
+      <a:fontRef idx="minor">
+        <a:schemeClr val="lt1"/>
+      </a:fontRef>
+    </dgm:style>
+  </dgm:styleLbl>
+  <dgm:styleLbl name="parChTrans2D1">
+    <dgm:scene3d>
+      <a:camera prst="orthographicFront"/>
+      <a:lightRig rig="threePt" dir="t"/>
+    </dgm:scene3d>
+    <dgm:sp3d/>
+    <dgm:txPr/>
+    <dgm:style>
+      <a:lnRef idx="2">
+        <a:scrgbClr r="0" g="0" b="0"/>
+      </a:lnRef>
+      <a:fillRef idx="1">
+        <a:scrgbClr r="0" g="0" b="0"/>
+      </a:fillRef>
+      <a:effectRef idx="0">
+        <a:scrgbClr r="0" g="0" b="0"/>
+      </a:effectRef>
+      <a:fontRef idx="minor">
+        <a:schemeClr val="lt1"/>
+      </a:fontRef>
+    </dgm:style>
+  </dgm:styleLbl>
+  <dgm:styleLbl name="parChTrans2D2">
+    <dgm:scene3d>
+      <a:camera prst="orthographicFront"/>
+      <a:lightRig rig="threePt" dir="t"/>
+    </dgm:scene3d>
+    <dgm:sp3d/>
+    <dgm:txPr/>
+    <dgm:style>
+      <a:lnRef idx="2">
+        <a:scrgbClr r="0" g="0" b="0"/>
+      </a:lnRef>
+      <a:fillRef idx="1">
+        <a:scrgbClr r="0" g="0" b="0"/>
+      </a:fillRef>
+      <a:effectRef idx="0">
+        <a:scrgbClr r="0" g="0" b="0"/>
+      </a:effectRef>
+      <a:fontRef idx="minor">
+        <a:schemeClr val="lt1"/>
+      </a:fontRef>
+    </dgm:style>
+  </dgm:styleLbl>
+  <dgm:styleLbl name="parChTrans2D3">
+    <dgm:scene3d>
+      <a:camera prst="orthographicFront"/>
+      <a:lightRig rig="threePt" dir="t"/>
+    </dgm:scene3d>
+    <dgm:sp3d/>
+    <dgm:txPr/>
+    <dgm:style>
+      <a:lnRef idx="2">
+        <a:scrgbClr r="0" g="0" b="0"/>
+      </a:lnRef>
+      <a:fillRef idx="1">
+        <a:scrgbClr r="0" g="0" b="0"/>
+      </a:fillRef>
+      <a:effectRef idx="0">
+        <a:scrgbClr r="0" g="0" b="0"/>
+      </a:effectRef>
+      <a:fontRef idx="minor">
+        <a:schemeClr val="lt1"/>
+      </a:fontRef>
+    </dgm:style>
+  </dgm:styleLbl>
+  <dgm:styleLbl name="parChTrans2D4">
+    <dgm:scene3d>
+      <a:camera prst="orthographicFront"/>
+      <a:lightRig rig="threePt" dir="t"/>
+    </dgm:scene3d>
+    <dgm:sp3d/>
+    <dgm:txPr/>
+    <dgm:style>
+      <a:lnRef idx="2">
+        <a:scrgbClr r="0" g="0" b="0"/>
+      </a:lnRef>
+      <a:fillRef idx="1">
+        <a:scrgbClr r="0" g="0" b="0"/>
+      </a:fillRef>
+      <a:effectRef idx="0">
+        <a:scrgbClr r="0" g="0" b="0"/>
+      </a:effectRef>
+      <a:fontRef idx="minor">
+        <a:schemeClr val="lt1"/>
+      </a:fontRef>
+    </dgm:style>
+  </dgm:styleLbl>
+  <dgm:styleLbl name="parChTrans1D1">
+    <dgm:scene3d>
+      <a:camera prst="orthographicFront"/>
+      <a:lightRig rig="threePt" dir="t"/>
+    </dgm:scene3d>
+    <dgm:sp3d/>
+    <dgm:txPr/>
+    <dgm:style>
+      <a:lnRef idx="2">
+        <a:scrgbClr r="0" g="0" b="0"/>
+      </a:lnRef>
+      <a:fillRef idx="0">
+        <a:scrgbClr r="0" g="0" b="0"/>
+      </a:fillRef>
+      <a:effectRef idx="0">
+        <a:scrgbClr r="0" g="0" b="0"/>
+      </a:effectRef>
+      <a:fontRef idx="minor"/>
+    </dgm:style>
+  </dgm:styleLbl>
+  <dgm:styleLbl name="parChTrans1D2">
+    <dgm:scene3d>
+      <a:camera prst="orthographicFront"/>
+      <a:lightRig rig="threePt" dir="t"/>
+    </dgm:scene3d>
+    <dgm:sp3d/>
+    <dgm:txPr/>
+    <dgm:style>
+      <a:lnRef idx="2">
+        <a:scrgbClr r="0" g="0" b="0"/>
+      </a:lnRef>
+      <a:fillRef idx="0">
+        <a:scrgbClr r="0" g="0" b="0"/>
+      </a:fillRef>
+      <a:effectRef idx="0">
+        <a:scrgbClr r="0" g="0" b="0"/>
+      </a:effectRef>
+      <a:fontRef idx="minor"/>
+    </dgm:style>
+  </dgm:styleLbl>
+  <dgm:styleLbl name="parChTrans1D3">
+    <dgm:scene3d>
+      <a:camera prst="orthographicFront"/>
+      <a:lightRig rig="threePt" dir="t"/>
+    </dgm:scene3d>
+    <dgm:sp3d/>
+    <dgm:txPr/>
+    <dgm:style>
+      <a:lnRef idx="2">
+        <a:scrgbClr r="0" g="0" b="0"/>
+      </a:lnRef>
+      <a:fillRef idx="0">
+        <a:scrgbClr r="0" g="0" b="0"/>
+      </a:fillRef>
+      <a:effectRef idx="0">
+        <a:scrgbClr r="0" g="0" b="0"/>
+      </a:effectRef>
+      <a:fontRef idx="minor"/>
+    </dgm:style>
+  </dgm:styleLbl>
+  <dgm:styleLbl name="parChTrans1D4">
+    <dgm:scene3d>
+      <a:camera prst="orthographicFront"/>
+      <a:lightRig rig="threePt" dir="t"/>
+    </dgm:scene3d>
+    <dgm:sp3d/>
+    <dgm:txPr/>
+    <dgm:style>
+      <a:lnRef idx="2">
+        <a:scrgbClr r="0" g="0" b="0"/>
+      </a:lnRef>
+      <a:fillRef idx="0">
+        <a:scrgbClr r="0" g="0" b="0"/>
+      </a:fillRef>
+      <a:effectRef idx="0">
+        <a:scrgbClr r="0" g="0" b="0"/>
+      </a:effectRef>
+      <a:fontRef idx="minor"/>
+    </dgm:style>
+  </dgm:styleLbl>
+  <dgm:styleLbl name="fgAcc1">
+    <dgm:scene3d>
+      <a:camera prst="orthographicFront"/>
+      <a:lightRig rig="threePt" dir="t"/>
+    </dgm:scene3d>
+    <dgm:sp3d/>
+    <dgm:txPr/>
+    <dgm:style>
+      <a:lnRef idx="2">
+        <a:scrgbClr r="0" g="0" b="0"/>
+      </a:lnRef>
+      <a:fillRef idx="1">
+        <a:scrgbClr r="0" g="0" b="0"/>
+      </a:fillRef>
+      <a:effectRef idx="0">
+        <a:scrgbClr r="0" g="0" b="0"/>
+      </a:effectRef>
+      <a:fontRef idx="minor"/>
+    </dgm:style>
+  </dgm:styleLbl>
+  <dgm:styleLbl name="conFgAcc1">
+    <dgm:scene3d>
+      <a:camera prst="orthographicFront"/>
+      <a:lightRig rig="threePt" dir="t"/>
+    </dgm:scene3d>
+    <dgm:sp3d/>
+    <dgm:txPr/>
+    <dgm:style>
+      <a:lnRef idx="2">
+        <a:scrgbClr r="0" g="0" b="0"/>
+      </a:lnRef>
+      <a:fillRef idx="1">
+        <a:scrgbClr r="0" g="0" b="0"/>
+      </a:fillRef>
+      <a:effectRef idx="0">
+        <a:scrgbClr r="0" g="0" b="0"/>
+      </a:effectRef>
+      <a:fontRef idx="minor"/>
+    </dgm:style>
+  </dgm:styleLbl>
+  <dgm:styleLbl name="alignAcc1">
+    <dgm:scene3d>
+      <a:camera prst="orthographicFront"/>
+      <a:lightRig rig="threePt" dir="t"/>
+    </dgm:scene3d>
+    <dgm:sp3d/>
+    <dgm:txPr/>
+    <dgm:style>
+      <a:lnRef idx="2">
+        <a:scrgbClr r="0" g="0" b="0"/>
+      </a:lnRef>
+      <a:fillRef idx="1">
+        <a:scrgbClr r="0" g="0" b="0"/>
+      </a:fillRef>
+      <a:effectRef idx="0">
+        <a:scrgbClr r="0" g="0" b="0"/>
+      </a:effectRef>
+      <a:fontRef idx="minor"/>
+    </dgm:style>
+  </dgm:styleLbl>
+  <dgm:styleLbl name="trAlignAcc1">
+    <dgm:scene3d>
+      <a:camera prst="orthographicFront"/>
+      <a:lightRig rig="threePt" dir="t"/>
+    </dgm:scene3d>
+    <dgm:sp3d/>
+    <dgm:txPr/>
+    <dgm:style>
+      <a:lnRef idx="1">
+        <a:scrgbClr r="0" g="0" b="0"/>
+      </a:lnRef>
+      <a:fillRef idx="1">
+        <a:scrgbClr r="0" g="0" b="0"/>
+      </a:fillRef>
+      <a:effectRef idx="0">
+        <a:scrgbClr r="0" g="0" b="0"/>
+      </a:effectRef>
+      <a:fontRef idx="minor"/>
+    </dgm:style>
+  </dgm:styleLbl>
+  <dgm:styleLbl name="bgAcc1">
+    <dgm:scene3d>
+      <a:camera prst="orthographicFront"/>
+      <a:lightRig rig="threePt" dir="t"/>
+    </dgm:scene3d>
+    <dgm:sp3d/>
+    <dgm:txPr/>
+    <dgm:style>
+      <a:lnRef idx="2">
+        <a:scrgbClr r="0" g="0" b="0"/>
+      </a:lnRef>
+      <a:fillRef idx="1">
+        <a:scrgbClr r="0" g="0" b="0"/>
+      </a:fillRef>
+      <a:effectRef idx="0">
+        <a:scrgbClr r="0" g="0" b="0"/>
+      </a:effectRef>
+      <a:fontRef idx="minor"/>
+    </dgm:style>
+  </dgm:styleLbl>
+  <dgm:styleLbl name="solidFgAcc1">
+    <dgm:scene3d>
+      <a:camera prst="orthographicFront"/>
+      <a:lightRig rig="threePt" dir="t"/>
+    </dgm:scene3d>
+    <dgm:sp3d/>
+    <dgm:txPr/>
+    <dgm:style>
+      <a:lnRef idx="2">
+        <a:scrgbClr r="0" g="0" b="0"/>
+      </a:lnRef>
+      <a:fillRef idx="1">
+        <a:scrgbClr r="0" g="0" b="0"/>
+      </a:fillRef>
+      <a:effectRef idx="0">
+        <a:scrgbClr r="0" g="0" b="0"/>
+      </a:effectRef>
+      <a:fontRef idx="minor"/>
+    </dgm:style>
+  </dgm:styleLbl>
+  <dgm:styleLbl name="solidAlignAcc1">
+    <dgm:scene3d>
+      <a:camera prst="orthographicFront"/>
+      <a:lightRig rig="threePt" dir="t"/>
+    </dgm:scene3d>
+    <dgm:sp3d/>
+    <dgm:txPr/>
+    <dgm:style>
+      <a:lnRef idx="2">
+        <a:scrgbClr r="0" g="0" b="0"/>
+      </a:lnRef>
+      <a:fillRef idx="1">
+        <a:scrgbClr r="0" g="0" b="0"/>
+      </a:fillRef>
+      <a:effectRef idx="0">
+        <a:scrgbClr r="0" g="0" b="0"/>
+      </a:effectRef>
+      <a:fontRef idx="minor"/>
+    </dgm:style>
+  </dgm:styleLbl>
+  <dgm:styleLbl name="solidBgAcc1">
+    <dgm:scene3d>
+      <a:camera prst="orthographicFront"/>
+      <a:lightRig rig="threePt" dir="t"/>
+    </dgm:scene3d>
+    <dgm:sp3d/>
+    <dgm:txPr/>
+    <dgm:style>
+      <a:lnRef idx="2">
+        <a:scrgbClr r="0" g="0" b="0"/>
+      </a:lnRef>
+      <a:fillRef idx="1">
+        <a:scrgbClr r="0" g="0" b="0"/>
+      </a:fillRef>
+      <a:effectRef idx="0">
+        <a:scrgbClr r="0" g="0" b="0"/>
+      </a:effectRef>
+      <a:fontRef idx="minor"/>
+    </dgm:style>
+  </dgm:styleLbl>
+  <dgm:styleLbl name="fgAccFollowNode1">
+    <dgm:scene3d>
+      <a:camera prst="orthographicFront"/>
+      <a:lightRig rig="threePt" dir="t"/>
+    </dgm:scene3d>
+    <dgm:sp3d/>
+    <dgm:txPr/>
+    <dgm:style>
+      <a:lnRef idx="2">
+        <a:scrgbClr r="0" g="0" b="0"/>
+      </a:lnRef>
+      <a:fillRef idx="1">
+        <a:scrgbClr r="0" g="0" b="0"/>
+      </a:fillRef>
+      <a:effectRef idx="0">
+        <a:scrgbClr r="0" g="0" b="0"/>
+      </a:effectRef>
+      <a:fontRef idx="minor"/>
+    </dgm:style>
+  </dgm:styleLbl>
+  <dgm:styleLbl name="alignAccFollowNode1">
+    <dgm:scene3d>
+      <a:camera prst="orthographicFront"/>
+      <a:lightRig rig="threePt" dir="t"/>
+    </dgm:scene3d>
+    <dgm:sp3d/>
+    <dgm:txPr/>
+    <dgm:style>
+      <a:lnRef idx="2">
+        <a:scrgbClr r="0" g="0" b="0"/>
+      </a:lnRef>
+      <a:fillRef idx="1">
+        <a:scrgbClr r="0" g="0" b="0"/>
+      </a:fillRef>
+      <a:effectRef idx="0">
+        <a:scrgbClr r="0" g="0" b="0"/>
+      </a:effectRef>
+      <a:fontRef idx="minor"/>
+    </dgm:style>
+  </dgm:styleLbl>
+  <dgm:styleLbl name="bgAccFollowNode1">
+    <dgm:scene3d>
+      <a:camera prst="orthographicFront"/>
+      <a:lightRig rig="threePt" dir="t"/>
+    </dgm:scene3d>
+    <dgm:sp3d/>
+    <dgm:txPr/>
+    <dgm:style>
+      <a:lnRef idx="2">
+        <a:scrgbClr r="0" g="0" b="0"/>
+      </a:lnRef>
+      <a:fillRef idx="1">
+        <a:scrgbClr r="0" g="0" b="0"/>
+      </a:fillRef>
+      <a:effectRef idx="0">
+        <a:scrgbClr r="0" g="0" b="0"/>
+      </a:effectRef>
+      <a:fontRef idx="minor"/>
+    </dgm:style>
+  </dgm:styleLbl>
+  <dgm:styleLbl name="fgAcc0">
+    <dgm:scene3d>
+      <a:camera prst="orthographicFront"/>
+      <a:lightRig rig="threePt" dir="t"/>
+    </dgm:scene3d>
+    <dgm:sp3d/>
+    <dgm:txPr/>
+    <dgm:style>
+      <a:lnRef idx="2">
+        <a:scrgbClr r="0" g="0" b="0"/>
+      </a:lnRef>
+      <a:fillRef idx="1">
+        <a:scrgbClr r="0" g="0" b="0"/>
+      </a:fillRef>
+      <a:effectRef idx="0">
+        <a:scrgbClr r="0" g="0" b="0"/>
+      </a:effectRef>
+      <a:fontRef idx="minor"/>
+    </dgm:style>
+  </dgm:styleLbl>
+  <dgm:styleLbl name="fgAcc2">
+    <dgm:scene3d>
+      <a:camera prst="orthographicFront"/>
+      <a:lightRig rig="threePt" dir="t"/>
+    </dgm:scene3d>
+    <dgm:sp3d/>
+    <dgm:txPr/>
+    <dgm:style>
+      <a:lnRef idx="2">
+        <a:scrgbClr r="0" g="0" b="0"/>
+      </a:lnRef>
+      <a:fillRef idx="1">
+        <a:scrgbClr r="0" g="0" b="0"/>
+      </a:fillRef>
+      <a:effectRef idx="0">
+        <a:scrgbClr r="0" g="0" b="0"/>
+      </a:effectRef>
+      <a:fontRef idx="minor"/>
+    </dgm:style>
+  </dgm:styleLbl>
+  <dgm:styleLbl name="fgAcc3">
+    <dgm:scene3d>
+      <a:camera prst="orthographicFront"/>
+      <a:lightRig rig="threePt" dir="t"/>
+    </dgm:scene3d>
+    <dgm:sp3d/>
+    <dgm:txPr/>
+    <dgm:style>
+      <a:lnRef idx="2">
+        <a:scrgbClr r="0" g="0" b="0"/>
+      </a:lnRef>
+      <a:fillRef idx="1">
+        <a:scrgbClr r="0" g="0" b="0"/>
+      </a:fillRef>
+      <a:effectRef idx="0">
+        <a:scrgbClr r="0" g="0" b="0"/>
+      </a:effectRef>
+      <a:fontRef idx="minor"/>
+    </dgm:style>
+  </dgm:styleLbl>
+  <dgm:styleLbl name="fgAcc4">
+    <dgm:scene3d>
+      <a:camera prst="orthographicFront"/>
+      <a:lightRig rig="threePt" dir="t"/>
+    </dgm:scene3d>
+    <dgm:sp3d/>
+    <dgm:txPr/>
+    <dgm:style>
+      <a:lnRef idx="2">
+        <a:scrgbClr r="0" g="0" b="0"/>
+      </a:lnRef>
+      <a:fillRef idx="1">
+        <a:scrgbClr r="0" g="0" b="0"/>
+      </a:fillRef>
+      <a:effectRef idx="0">
+        <a:scrgbClr r="0" g="0" b="0"/>
+      </a:effectRef>
+      <a:fontRef idx="minor"/>
+    </dgm:style>
+  </dgm:styleLbl>
+  <dgm:styleLbl name="bgShp">
+    <dgm:scene3d>
+      <a:camera prst="orthographicFront"/>
+      <a:lightRig rig="threePt" dir="t"/>
+    </dgm:scene3d>
+    <dgm:sp3d/>
+    <dgm:txPr/>
+    <dgm:style>
+      <a:lnRef idx="0">
+        <a:scrgbClr r="0" g="0" b="0"/>
+      </a:lnRef>
+      <a:fillRef idx="1">
+        <a:scrgbClr r="0" g="0" b="0"/>
+      </a:fillRef>
+      <a:effectRef idx="0">
+        <a:scrgbClr r="0" g="0" b="0"/>
+      </a:effectRef>
+      <a:fontRef idx="minor"/>
+    </dgm:style>
+  </dgm:styleLbl>
+  <dgm:styleLbl name="dkBgShp">
+    <dgm:scene3d>
+      <a:camera prst="orthographicFront"/>
+      <a:lightRig rig="threePt" dir="t"/>
+    </dgm:scene3d>
+    <dgm:sp3d/>
+    <dgm:txPr/>
+    <dgm:style>
+      <a:lnRef idx="0">
+        <a:scrgbClr r="0" g="0" b="0"/>
+      </a:lnRef>
+      <a:fillRef idx="1">
+        <a:scrgbClr r="0" g="0" b="0"/>
+      </a:fillRef>
+      <a:effectRef idx="0">
+        <a:scrgbClr r="0" g="0" b="0"/>
+      </a:effectRef>
+      <a:fontRef idx="minor"/>
+    </dgm:style>
+  </dgm:styleLbl>
+  <dgm:styleLbl name="trBgShp">
+    <dgm:scene3d>
+      <a:camera prst="orthographicFront"/>
+      <a:lightRig rig="threePt" dir="t"/>
+    </dgm:scene3d>
+    <dgm:sp3d/>
+    <dgm:txPr/>
+    <dgm:style>
+      <a:lnRef idx="0">
+        <a:scrgbClr r="0" g="0" b="0"/>
+      </a:lnRef>
+      <a:fillRef idx="1">
+        <a:scrgbClr r="0" g="0" b="0"/>
+      </a:fillRef>
+      <a:effectRef idx="0">
+        <a:scrgbClr r="0" g="0" b="0"/>
+      </a:effectRef>
+      <a:fontRef idx="minor"/>
+    </dgm:style>
+  </dgm:styleLbl>
+  <dgm:styleLbl name="fgShp">
+    <dgm:scene3d>
+      <a:camera prst="orthographicFront"/>
+      <a:lightRig rig="threePt" dir="t"/>
+    </dgm:scene3d>
+    <dgm:sp3d/>
+    <dgm:txPr/>
+    <dgm:style>
+      <a:lnRef idx="2">
+        <a:scrgbClr r="0" g="0" b="0"/>
+      </a:lnRef>
+      <a:fillRef idx="1">
+        <a:scrgbClr r="0" g="0" b="0"/>
+      </a:fillRef>
+      <a:effectRef idx="0">
+        <a:scrgbClr r="0" g="0" b="0"/>
+      </a:effectRef>
+      <a:fontRef idx="minor"/>
+    </dgm:style>
+  </dgm:styleLbl>
+  <dgm:styleLbl name="revTx">
+    <dgm:scene3d>
+      <a:camera prst="orthographicFront"/>
+      <a:lightRig rig="threePt" dir="t"/>
+    </dgm:scene3d>
+    <dgm:sp3d/>
+    <dgm:txPr/>
+    <dgm:style>
+      <a:lnRef idx="0">
+        <a:scrgbClr r="0" g="0" b="0"/>
+      </a:lnRef>
+      <a:fillRef idx="0">
+        <a:scrgbClr r="0" g="0" b="0"/>
+      </a:fillRef>
+      <a:effectRef idx="0">
+        <a:scrgbClr r="0" g="0" b="0"/>
+      </a:effectRef>
+      <a:fontRef idx="minor"/>
+    </dgm:style>
+  </dgm:styleLbl>
+</dgm:styleDef>
+</file>
+
 <file path=word/theme/theme1.xml><?xml version="1.0" encoding="utf-8"?>
 <a:theme xmlns:a="http://schemas.openxmlformats.org/drawingml/2006/main" name="Office 佈景主題">
   <a:themeElements>

</xml_diff>